<commit_message>
Fine check 17-06-2020 WZ
</commit_message>
<xml_diff>
--- a/data TEST Neglia/TEST__Cosmidano Neglia.docx
+++ b/data TEST Neglia/TEST__Cosmidano Neglia.docx
@@ -17486,10 +17486,10 @@
         <w:tblLook w:val="01E0" w:firstRow="1" w:lastRow="1" w:firstColumn="1" w:lastColumn="1" w:noHBand="0" w:noVBand="0"/>
       </w:tblPr>
       <w:tblGrid>
-        <w:gridCol w:w="1334"/>
-        <w:gridCol w:w="3236"/>
-        <w:gridCol w:w="5079"/>
-        <w:gridCol w:w="4628"/>
+        <w:gridCol w:w="1309"/>
+        <w:gridCol w:w="3166"/>
+        <w:gridCol w:w="4966"/>
+        <w:gridCol w:w="4836"/>
       </w:tblGrid>
       <w:tr>
         <w:tc>
@@ -17627,14 +17627,14 @@
               <w:rPr>
                 <w:lang w:val="en-GB"/>
               </w:rPr>
-              <w:t xml:space="preserve">Correctness of species MEDITS code and faunistic category according </w:t>
+              <w:t xml:space="preserve">Correctness of species MEDITS code and faunistic category </w:t>
             </w:r>
             <w:r>
               <w:rPr>
                 <w:lang w:val="en-GB"/>
               </w:rPr>
               <w:lastRenderedPageBreak/>
-              <w:t>to reference list in Tables directory</w:t>
+              <w:t>according to reference list in Tables directory</w:t>
             </w:r>
           </w:p>
         </w:tc>
@@ -18137,6 +18137,7 @@
                 <w:rFonts w:ascii="Courier" w:hAnsi="Courier"/>
                 <w:lang w:val="en-GB"/>
               </w:rPr>
+              <w:lastRenderedPageBreak/>
               <w:t>5-Haul NA NA NA NA NA : the field LENGTH_CLASSES_CODE is empty in TE</w:t>
             </w:r>
           </w:p>
@@ -18163,215 +18164,215 @@
                 <w:rFonts w:ascii="Courier" w:hAnsi="Courier"/>
                 <w:lang w:val="en-GB"/>
               </w:rPr>
+              <w:t>6-Haul  XXX no value for  MONTH  in TE</w:t>
+            </w:r>
+          </w:p>
+          <w:p>
+            <w:pPr>
+              <w:ind w:left="360"/>
+              <w:jc w:val="both"/>
+              <w:rPr>
+                <w:rFonts w:ascii="Courier" w:hAnsi="Courier"/>
+                <w:lang w:val="en-GB"/>
+              </w:rPr>
+            </w:pPr>
+          </w:p>
+          <w:p>
+            <w:pPr>
+              <w:ind w:left="360"/>
+              <w:jc w:val="both"/>
+              <w:rPr>
+                <w:lang w:val="en-US"/>
+              </w:rPr>
+            </w:pPr>
+            <w:r>
+              <w:rPr>
+                <w:rFonts w:ascii="Courier" w:hAnsi="Courier"/>
+                <w:lang w:val="en-GB"/>
+              </w:rPr>
+              <w:t>7-Haul  XXX no value for  DAY  in TE</w:t>
+            </w:r>
+          </w:p>
+          <w:p>
+            <w:pPr>
+              <w:ind w:left="360"/>
+              <w:jc w:val="both"/>
+              <w:rPr>
+                <w:rFonts w:ascii="Courier" w:hAnsi="Courier"/>
+                <w:lang w:val="en-GB"/>
+              </w:rPr>
+            </w:pPr>
+          </w:p>
+          <w:p>
+            <w:pPr>
+              <w:ind w:left="360"/>
+              <w:jc w:val="both"/>
+              <w:rPr>
+                <w:lang w:val="en-US"/>
+              </w:rPr>
+            </w:pPr>
+            <w:r>
+              <w:rPr>
+                <w:rFonts w:ascii="Courier" w:hAnsi="Courier"/>
+                <w:lang w:val="en-GB"/>
+              </w:rPr>
+              <w:t>8-Haul  NA no value for  HAUL_NUMBER  in TE</w:t>
+            </w:r>
+          </w:p>
+          <w:p>
+            <w:pPr>
+              <w:ind w:left="360"/>
+              <w:jc w:val="both"/>
+              <w:rPr>
+                <w:rFonts w:ascii="Courier" w:hAnsi="Courier"/>
+                <w:lang w:val="en-GB"/>
+              </w:rPr>
+            </w:pPr>
+          </w:p>
+          <w:p>
+            <w:pPr>
+              <w:ind w:left="360"/>
+              <w:jc w:val="both"/>
+              <w:rPr>
+                <w:lang w:val="en-US"/>
+              </w:rPr>
+            </w:pPr>
+            <w:r>
+              <w:rPr>
+                <w:rFonts w:ascii="Courier" w:hAnsi="Courier"/>
+                <w:lang w:val="en-GB"/>
+              </w:rPr>
+              <w:t>9-Warning: Haul XXX : species XXXX XXX  wrong FAUNISTIC_CATEGORY according to MEDITS FM list in Tables directory</w:t>
+            </w:r>
+          </w:p>
+          <w:p>
+            <w:pPr>
+              <w:ind w:left="360"/>
+              <w:jc w:val="both"/>
+              <w:rPr>
+                <w:rFonts w:ascii="Courier" w:hAnsi="Courier"/>
+                <w:lang w:val="en-GB"/>
+              </w:rPr>
+            </w:pPr>
+          </w:p>
+          <w:p>
+            <w:pPr>
+              <w:ind w:left="360"/>
+              <w:jc w:val="both"/>
+              <w:rPr>
+                <w:lang w:val="en-US"/>
+              </w:rPr>
+            </w:pPr>
+            <w:r>
+              <w:rPr>
+                <w:rFonts w:ascii="Courier" w:hAnsi="Courier"/>
+                <w:lang w:val="en-GB"/>
+              </w:rPr>
+              <w:t>10-Haul  XXX  XXX , sex  X , length  XXX mm, maturity X X  : record not present in TC</w:t>
+            </w:r>
+          </w:p>
+          <w:p>
+            <w:pPr>
+              <w:ind w:left="360"/>
+              <w:jc w:val="both"/>
+              <w:rPr>
+                <w:rFonts w:ascii="Courier" w:hAnsi="Courier"/>
+                <w:lang w:val="en-GB"/>
+              </w:rPr>
+            </w:pPr>
+          </w:p>
+          <w:p>
+            <w:pPr>
+              <w:ind w:left="360"/>
+              <w:jc w:val="both"/>
+              <w:rPr>
+                <w:lang w:val="en-US"/>
+              </w:rPr>
+            </w:pPr>
+            <w:r>
+              <w:rPr>
+                <w:rFonts w:ascii="Courier" w:hAnsi="Courier"/>
+                <w:lang w:val="en-GB"/>
+              </w:rPr>
+              <w:t>11-Haul  XXX XXXX  , sex  X , length  XXX mm, maturity X X  : record not present in TC</w:t>
+            </w:r>
+          </w:p>
+          <w:p>
+            <w:pPr>
+              <w:ind w:left="360"/>
+              <w:jc w:val="both"/>
+              <w:rPr>
+                <w:rFonts w:ascii="Courier" w:hAnsi="Courier"/>
+                <w:lang w:val="en-GB"/>
+              </w:rPr>
+            </w:pPr>
+          </w:p>
+          <w:p>
+            <w:pPr>
+              <w:ind w:left="360"/>
+              <w:jc w:val="both"/>
+              <w:rPr>
+                <w:lang w:val="en-US"/>
+              </w:rPr>
+            </w:pPr>
+            <w:r>
+              <w:rPr>
+                <w:rFonts w:ascii="Courier" w:hAnsi="Courier"/>
+                <w:lang w:val="en-GB"/>
+              </w:rPr>
+              <w:t>12-Haul XXX XXXX XXX X XXX : the field LENGTH_CLASSES_CODE is empty in TE</w:t>
+            </w:r>
+          </w:p>
+          <w:p>
+            <w:pPr>
+              <w:ind w:left="360"/>
+              <w:jc w:val="both"/>
+              <w:rPr>
+                <w:rFonts w:ascii="Courier" w:hAnsi="Courier"/>
+                <w:lang w:val="en-GB"/>
+              </w:rPr>
+            </w:pPr>
+          </w:p>
+          <w:p>
+            <w:pPr>
+              <w:ind w:left="360"/>
+              <w:jc w:val="both"/>
+              <w:rPr>
+                <w:lang w:val="en-US"/>
+              </w:rPr>
+            </w:pPr>
+            <w:r>
+              <w:rPr>
+                <w:rFonts w:ascii="Courier" w:hAnsi="Courier"/>
+                <w:lang w:val="en-GB"/>
+              </w:rPr>
+              <w:t>13-Haul XXX XXXX XXX  XXX : the field SEX is empty in TE</w:t>
+            </w:r>
+          </w:p>
+          <w:p>
+            <w:pPr>
+              <w:ind w:left="360"/>
+              <w:jc w:val="both"/>
+              <w:rPr>
+                <w:rFonts w:ascii="Courier" w:hAnsi="Courier"/>
+                <w:lang w:val="en-GB"/>
+              </w:rPr>
+            </w:pPr>
+          </w:p>
+          <w:p>
+            <w:pPr>
+              <w:ind w:left="360"/>
+              <w:jc w:val="both"/>
+              <w:rPr>
+                <w:lang w:val="en-US"/>
+              </w:rPr>
+            </w:pPr>
+            <w:r>
+              <w:rPr>
+                <w:rFonts w:ascii="Courier" w:hAnsi="Courier"/>
+                <w:lang w:val="en-GB"/>
+              </w:rPr>
               <w:lastRenderedPageBreak/>
-              <w:t>6-Haul  XXX no value for  MONTH  in TE</w:t>
-            </w:r>
-          </w:p>
-          <w:p>
-            <w:pPr>
-              <w:ind w:left="360"/>
-              <w:jc w:val="both"/>
-              <w:rPr>
-                <w:rFonts w:ascii="Courier" w:hAnsi="Courier"/>
-                <w:lang w:val="en-GB"/>
-              </w:rPr>
-            </w:pPr>
-          </w:p>
-          <w:p>
-            <w:pPr>
-              <w:ind w:left="360"/>
-              <w:jc w:val="both"/>
-              <w:rPr>
-                <w:lang w:val="en-US"/>
-              </w:rPr>
-            </w:pPr>
-            <w:r>
-              <w:rPr>
-                <w:rFonts w:ascii="Courier" w:hAnsi="Courier"/>
-                <w:lang w:val="en-GB"/>
-              </w:rPr>
-              <w:t>7-Haul  XXX no value for  DAY  in TE</w:t>
-            </w:r>
-          </w:p>
-          <w:p>
-            <w:pPr>
-              <w:ind w:left="360"/>
-              <w:jc w:val="both"/>
-              <w:rPr>
-                <w:rFonts w:ascii="Courier" w:hAnsi="Courier"/>
-                <w:lang w:val="en-GB"/>
-              </w:rPr>
-            </w:pPr>
-          </w:p>
-          <w:p>
-            <w:pPr>
-              <w:ind w:left="360"/>
-              <w:jc w:val="both"/>
-              <w:rPr>
-                <w:lang w:val="en-US"/>
-              </w:rPr>
-            </w:pPr>
-            <w:r>
-              <w:rPr>
-                <w:rFonts w:ascii="Courier" w:hAnsi="Courier"/>
-                <w:lang w:val="en-GB"/>
-              </w:rPr>
-              <w:t>8-Haul  NA no value for  HAUL_NUMBER  in TE</w:t>
-            </w:r>
-          </w:p>
-          <w:p>
-            <w:pPr>
-              <w:ind w:left="360"/>
-              <w:jc w:val="both"/>
-              <w:rPr>
-                <w:rFonts w:ascii="Courier" w:hAnsi="Courier"/>
-                <w:lang w:val="en-GB"/>
-              </w:rPr>
-            </w:pPr>
-          </w:p>
-          <w:p>
-            <w:pPr>
-              <w:ind w:left="360"/>
-              <w:jc w:val="both"/>
-              <w:rPr>
-                <w:lang w:val="en-US"/>
-              </w:rPr>
-            </w:pPr>
-            <w:r>
-              <w:rPr>
-                <w:rFonts w:ascii="Courier" w:hAnsi="Courier"/>
-                <w:lang w:val="en-GB"/>
-              </w:rPr>
-              <w:t>9-Warning: Haul XXX : species XXXX XXX  wrong FAUNISTIC_CATEGORY according to MEDITS FM list in Tables directory</w:t>
-            </w:r>
-          </w:p>
-          <w:p>
-            <w:pPr>
-              <w:ind w:left="360"/>
-              <w:jc w:val="both"/>
-              <w:rPr>
-                <w:rFonts w:ascii="Courier" w:hAnsi="Courier"/>
-                <w:lang w:val="en-GB"/>
-              </w:rPr>
-            </w:pPr>
-          </w:p>
-          <w:p>
-            <w:pPr>
-              <w:ind w:left="360"/>
-              <w:jc w:val="both"/>
-              <w:rPr>
-                <w:lang w:val="en-US"/>
-              </w:rPr>
-            </w:pPr>
-            <w:r>
-              <w:rPr>
-                <w:rFonts w:ascii="Courier" w:hAnsi="Courier"/>
-                <w:lang w:val="en-GB"/>
-              </w:rPr>
-              <w:t>10-Haul  XXX  XXX , sex  X , length  XXX mm, maturity X X  : record not present in TC</w:t>
-            </w:r>
-          </w:p>
-          <w:p>
-            <w:pPr>
-              <w:ind w:left="360"/>
-              <w:jc w:val="both"/>
-              <w:rPr>
-                <w:rFonts w:ascii="Courier" w:hAnsi="Courier"/>
-                <w:lang w:val="en-GB"/>
-              </w:rPr>
-            </w:pPr>
-          </w:p>
-          <w:p>
-            <w:pPr>
-              <w:ind w:left="360"/>
-              <w:jc w:val="both"/>
-              <w:rPr>
-                <w:lang w:val="en-US"/>
-              </w:rPr>
-            </w:pPr>
-            <w:r>
-              <w:rPr>
-                <w:rFonts w:ascii="Courier" w:hAnsi="Courier"/>
-                <w:lang w:val="en-GB"/>
-              </w:rPr>
-              <w:t>11-Haul  XXX XXXX  , sex  X , length  XXX mm, maturity X X  : record not present in TC</w:t>
-            </w:r>
-          </w:p>
-          <w:p>
-            <w:pPr>
-              <w:ind w:left="360"/>
-              <w:jc w:val="both"/>
-              <w:rPr>
-                <w:rFonts w:ascii="Courier" w:hAnsi="Courier"/>
-                <w:lang w:val="en-GB"/>
-              </w:rPr>
-            </w:pPr>
-          </w:p>
-          <w:p>
-            <w:pPr>
-              <w:ind w:left="360"/>
-              <w:jc w:val="both"/>
-              <w:rPr>
-                <w:lang w:val="en-US"/>
-              </w:rPr>
-            </w:pPr>
-            <w:r>
-              <w:rPr>
-                <w:rFonts w:ascii="Courier" w:hAnsi="Courier"/>
-                <w:lang w:val="en-GB"/>
-              </w:rPr>
-              <w:t>12-Haul XXX XXXX XXX X XXX : the field LENGTH_CLASSES_CODE is empty in TE</w:t>
-            </w:r>
-          </w:p>
-          <w:p>
-            <w:pPr>
-              <w:ind w:left="360"/>
-              <w:jc w:val="both"/>
-              <w:rPr>
-                <w:rFonts w:ascii="Courier" w:hAnsi="Courier"/>
-                <w:lang w:val="en-GB"/>
-              </w:rPr>
-            </w:pPr>
-          </w:p>
-          <w:p>
-            <w:pPr>
-              <w:ind w:left="360"/>
-              <w:jc w:val="both"/>
-              <w:rPr>
-                <w:lang w:val="en-US"/>
-              </w:rPr>
-            </w:pPr>
-            <w:r>
-              <w:rPr>
-                <w:rFonts w:ascii="Courier" w:hAnsi="Courier"/>
-                <w:lang w:val="en-GB"/>
-              </w:rPr>
-              <w:t>13-Haul XXX XXXX XXX  XXX : the field SEX is empty in TE</w:t>
-            </w:r>
-          </w:p>
-          <w:p>
-            <w:pPr>
-              <w:ind w:left="360"/>
-              <w:jc w:val="both"/>
-              <w:rPr>
-                <w:rFonts w:ascii="Courier" w:hAnsi="Courier"/>
-                <w:lang w:val="en-GB"/>
-              </w:rPr>
-            </w:pPr>
-          </w:p>
-          <w:p>
-            <w:pPr>
-              <w:ind w:left="360"/>
-              <w:jc w:val="both"/>
-              <w:rPr>
-                <w:lang w:val="en-US"/>
-              </w:rPr>
-            </w:pPr>
-            <w:r>
-              <w:rPr>
-                <w:rFonts w:ascii="Courier" w:hAnsi="Courier"/>
-                <w:lang w:val="en-GB"/>
-              </w:rPr>
               <w:t>14-Haul  XXX no value for  NO_PER_SEX_MEASURED_IN_SUB_SAMPLE_FOR_OTOLITH  in TE</w:t>
             </w:r>
           </w:p>
@@ -18398,7 +18399,6 @@
                 <w:rFonts w:ascii="Courier" w:hAnsi="Courier"/>
                 <w:lang w:val="en-GB"/>
               </w:rPr>
-              <w:lastRenderedPageBreak/>
               <w:t>15-Haul  XXX no value for  LENGTH_CLASS  in TE</w:t>
             </w:r>
           </w:p>
@@ -18560,13 +18560,29 @@
               <w:lastRenderedPageBreak/>
               <w:t xml:space="preserve">1-Per </w:t>
             </w:r>
-            <w:r>
-              <w:rPr>
-                <w:rFonts w:ascii="Liberation Sans" w:hAnsi="Liberation Sans"/>
-                <w:sz w:val="20"/>
-                <w:highlight w:val="yellow"/>
-              </w:rPr>
-              <w:t>TYPE_OF_FILE vuoto; lo script si arresta segnalando l’errore nel file di log.</w:t>
+            <w:commentRangeStart w:id="52"/>
+            <w:r>
+              <w:rPr>
+                <w:rFonts w:ascii="Liberation Sans" w:hAnsi="Liberation Sans"/>
+                <w:sz w:val="20"/>
+                <w:highlight w:val="yellow"/>
+              </w:rPr>
+              <w:t xml:space="preserve">TYPE_OF_FILE </w:t>
+            </w:r>
+            <w:commentRangeEnd w:id="52"/>
+            <w:r>
+              <w:rPr>
+                <w:rStyle w:val="Rimandocommento"/>
+              </w:rPr>
+              <w:commentReference w:id="52"/>
+            </w:r>
+            <w:r>
+              <w:rPr>
+                <w:rFonts w:ascii="Liberation Sans" w:hAnsi="Liberation Sans"/>
+                <w:sz w:val="20"/>
+                <w:highlight w:val="yellow"/>
+              </w:rPr>
+              <w:t>vuoto; lo script si arresta segnalando l’errore nel file di log.</w:t>
             </w:r>
           </w:p>
           <w:p>
@@ -18593,13 +18609,29 @@
               </w:rPr>
               <w:t xml:space="preserve">2-Per </w:t>
             </w:r>
-            <w:r>
-              <w:rPr>
-                <w:rFonts w:ascii="Liberation Sans" w:hAnsi="Liberation Sans"/>
-                <w:sz w:val="20"/>
-                <w:highlight w:val="red"/>
-              </w:rPr>
-              <w:t>COUNTRY vuoto; lo script continua l’esecuzione senza segnalare l’errore nel file di log.</w:t>
+            <w:commentRangeStart w:id="53"/>
+            <w:r>
+              <w:rPr>
+                <w:rFonts w:ascii="Liberation Sans" w:hAnsi="Liberation Sans"/>
+                <w:sz w:val="20"/>
+                <w:highlight w:val="red"/>
+              </w:rPr>
+              <w:t xml:space="preserve">COUNTRY </w:t>
+            </w:r>
+            <w:commentRangeEnd w:id="53"/>
+            <w:r>
+              <w:rPr>
+                <w:rStyle w:val="Rimandocommento"/>
+              </w:rPr>
+              <w:commentReference w:id="53"/>
+            </w:r>
+            <w:r>
+              <w:rPr>
+                <w:rFonts w:ascii="Liberation Sans" w:hAnsi="Liberation Sans"/>
+                <w:sz w:val="20"/>
+                <w:highlight w:val="red"/>
+              </w:rPr>
+              <w:t>vuoto; lo script continua l’esecuzione senza segnalare l’errore nel file di log.</w:t>
             </w:r>
           </w:p>
           <w:p>
@@ -18650,13 +18682,29 @@
               </w:rPr>
               <w:t xml:space="preserve">4-Per </w:t>
             </w:r>
-            <w:r>
-              <w:rPr>
-                <w:rFonts w:ascii="Liberation Sans" w:hAnsi="Liberation Sans"/>
-                <w:sz w:val="20"/>
-                <w:highlight w:val="yellow"/>
-              </w:rPr>
-              <w:t>VESSEL vuoto; lo script si arresta segnalando l’errore nel file di log.</w:t>
+            <w:commentRangeStart w:id="54"/>
+            <w:r>
+              <w:rPr>
+                <w:rFonts w:ascii="Liberation Sans" w:hAnsi="Liberation Sans"/>
+                <w:sz w:val="20"/>
+                <w:highlight w:val="yellow"/>
+              </w:rPr>
+              <w:t xml:space="preserve">VESSEL </w:t>
+            </w:r>
+            <w:commentRangeEnd w:id="54"/>
+            <w:r>
+              <w:rPr>
+                <w:rStyle w:val="Rimandocommento"/>
+              </w:rPr>
+              <w:commentReference w:id="54"/>
+            </w:r>
+            <w:r>
+              <w:rPr>
+                <w:rFonts w:ascii="Liberation Sans" w:hAnsi="Liberation Sans"/>
+                <w:sz w:val="20"/>
+                <w:highlight w:val="yellow"/>
+              </w:rPr>
+              <w:t>vuoto; lo script si arresta segnalando l’errore nel file di log.</w:t>
             </w:r>
           </w:p>
           <w:p>
@@ -18683,13 +18731,29 @@
               </w:rPr>
               <w:t xml:space="preserve">5-Per </w:t>
             </w:r>
-            <w:r>
-              <w:rPr>
-                <w:rFonts w:ascii="Liberation Sans" w:hAnsi="Liberation Sans"/>
-                <w:sz w:val="20"/>
-                <w:highlight w:val="yellow"/>
-              </w:rPr>
-              <w:t>YEAR vuoto; lo script si arresta segnalando l’errore nel file di log.</w:t>
+            <w:commentRangeStart w:id="55"/>
+            <w:r>
+              <w:rPr>
+                <w:rFonts w:ascii="Liberation Sans" w:hAnsi="Liberation Sans"/>
+                <w:sz w:val="20"/>
+                <w:highlight w:val="yellow"/>
+              </w:rPr>
+              <w:t xml:space="preserve">YEAR </w:t>
+            </w:r>
+            <w:commentRangeEnd w:id="55"/>
+            <w:r>
+              <w:rPr>
+                <w:rStyle w:val="Rimandocommento"/>
+              </w:rPr>
+              <w:commentReference w:id="55"/>
+            </w:r>
+            <w:r>
+              <w:rPr>
+                <w:rFonts w:ascii="Liberation Sans" w:hAnsi="Liberation Sans"/>
+                <w:sz w:val="20"/>
+                <w:highlight w:val="yellow"/>
+              </w:rPr>
+              <w:t>vuoto; lo script si arresta segnalando l’errore nel file di log.</w:t>
             </w:r>
           </w:p>
           <w:p>
@@ -18755,6 +18819,7 @@
                 <w:sz w:val="20"/>
                 <w:highlight w:val="darkGreen"/>
               </w:rPr>
+              <w:lastRenderedPageBreak/>
               <w:t>7</w:t>
             </w:r>
             <w:r>
@@ -18796,58 +18861,502 @@
                 <w:sz w:val="20"/>
                 <w:highlight w:val="darkGreen"/>
               </w:rPr>
+              <w:t>8</w:t>
+            </w:r>
+            <w:r>
+              <w:rPr>
+                <w:rFonts w:ascii="Courier" w:hAnsi="Courier"/>
+                <w:sz w:val="20"/>
+                <w:highlight w:val="darkGreen"/>
+              </w:rPr>
+              <w:t xml:space="preserve">-Per </w:t>
+            </w:r>
+            <w:r>
+              <w:rPr>
+                <w:rFonts w:ascii="Liberation Sans" w:hAnsi="Liberation Sans"/>
+                <w:sz w:val="20"/>
+                <w:highlight w:val="darkGreen"/>
+              </w:rPr>
+              <w:t>HAUL_NUMBER vuoto; lo script si arresta segnalando l’errore nel file di log.</w:t>
+            </w:r>
+          </w:p>
+          <w:p>
+            <w:pPr>
+              <w:ind w:left="360"/>
+              <w:jc w:val="both"/>
+              <w:rPr>
+                <w:rFonts w:ascii="Liberation Sans" w:hAnsi="Liberation Sans"/>
+                <w:sz w:val="20"/>
+                <w:highlight w:val="darkGreen"/>
+              </w:rPr>
+            </w:pPr>
+          </w:p>
+          <w:p>
+            <w:pPr>
+              <w:ind w:left="360"/>
+              <w:jc w:val="both"/>
+              <w:rPr>
+                <w:highlight w:val="yellow"/>
+              </w:rPr>
+            </w:pPr>
+            <w:r>
+              <w:rPr>
+                <w:rFonts w:ascii="Liberation Sans" w:hAnsi="Liberation Sans"/>
+                <w:sz w:val="20"/>
+                <w:highlight w:val="yellow"/>
+              </w:rPr>
+              <w:t>9-</w:t>
+            </w:r>
+            <w:r>
+              <w:rPr>
+                <w:rFonts w:ascii="Courier" w:hAnsi="Courier"/>
+                <w:sz w:val="20"/>
+                <w:highlight w:val="yellow"/>
+              </w:rPr>
+              <w:t xml:space="preserve">Per </w:t>
+            </w:r>
+            <w:commentRangeStart w:id="56"/>
+            <w:r>
+              <w:rPr>
+                <w:rFonts w:ascii="Liberation Sans" w:hAnsi="Liberation Sans"/>
+                <w:sz w:val="20"/>
+                <w:highlight w:val="yellow"/>
+              </w:rPr>
+              <w:t>FAUNISTIC</w:t>
+            </w:r>
+            <w:commentRangeEnd w:id="56"/>
+            <w:r>
+              <w:rPr>
+                <w:rStyle w:val="Rimandocommento"/>
+              </w:rPr>
+              <w:commentReference w:id="56"/>
+            </w:r>
+            <w:r>
+              <w:rPr>
+                <w:rFonts w:ascii="Liberation Sans" w:hAnsi="Liberation Sans"/>
+                <w:sz w:val="20"/>
+                <w:highlight w:val="yellow"/>
+              </w:rPr>
+              <w:t>_CATEGORY vuoto; lo script continua l’esecuzione segnalando il warning nel file di log.</w:t>
+            </w:r>
+          </w:p>
+          <w:p>
+            <w:pPr>
+              <w:ind w:left="360"/>
+              <w:jc w:val="both"/>
+              <w:rPr>
+                <w:rFonts w:ascii="Liberation Sans" w:hAnsi="Liberation Sans"/>
+                <w:sz w:val="20"/>
+                <w:highlight w:val="darkGreen"/>
+              </w:rPr>
+            </w:pPr>
+          </w:p>
+          <w:p>
+            <w:pPr>
+              <w:ind w:left="360"/>
+              <w:jc w:val="both"/>
+            </w:pPr>
+            <w:r>
+              <w:rPr>
+                <w:rFonts w:ascii="Liberation Sans" w:hAnsi="Liberation Sans"/>
+                <w:sz w:val="20"/>
+                <w:highlight w:val="yellow"/>
+              </w:rPr>
+              <w:t>10-</w:t>
+            </w:r>
+            <w:r>
+              <w:rPr>
+                <w:rFonts w:ascii="Courier" w:hAnsi="Courier"/>
+                <w:sz w:val="20"/>
+                <w:highlight w:val="yellow"/>
+              </w:rPr>
+              <w:t xml:space="preserve">Per </w:t>
+            </w:r>
+            <w:commentRangeStart w:id="57"/>
+            <w:r>
+              <w:rPr>
+                <w:rFonts w:ascii="Liberation Sans" w:hAnsi="Liberation Sans"/>
+                <w:sz w:val="20"/>
+                <w:highlight w:val="yellow"/>
+              </w:rPr>
+              <w:t xml:space="preserve">GENUS </w:t>
+            </w:r>
+            <w:commentRangeEnd w:id="57"/>
+            <w:r>
+              <w:rPr>
+                <w:rStyle w:val="Rimandocommento"/>
+              </w:rPr>
+              <w:commentReference w:id="57"/>
+            </w:r>
+            <w:r>
+              <w:rPr>
+                <w:rFonts w:ascii="Liberation Sans" w:hAnsi="Liberation Sans"/>
+                <w:sz w:val="20"/>
+                <w:highlight w:val="yellow"/>
+              </w:rPr>
+              <w:t>vuoto; lo script si arresta segnalando l’errore nel file di log.</w:t>
+            </w:r>
+          </w:p>
+          <w:p>
+            <w:pPr>
+              <w:ind w:left="360"/>
+              <w:jc w:val="both"/>
+              <w:rPr>
+                <w:rFonts w:ascii="Liberation Sans" w:hAnsi="Liberation Sans"/>
+                <w:sz w:val="20"/>
+                <w:highlight w:val="yellow"/>
+              </w:rPr>
+            </w:pPr>
+          </w:p>
+          <w:p>
+            <w:pPr>
+              <w:ind w:left="360"/>
+              <w:jc w:val="both"/>
+            </w:pPr>
+            <w:r>
+              <w:rPr>
+                <w:rFonts w:ascii="Liberation Sans" w:hAnsi="Liberation Sans"/>
+                <w:sz w:val="20"/>
+                <w:highlight w:val="yellow"/>
+              </w:rPr>
+              <w:t>11-</w:t>
+            </w:r>
+            <w:r>
+              <w:rPr>
+                <w:rFonts w:ascii="Courier" w:hAnsi="Courier"/>
+                <w:sz w:val="20"/>
+                <w:highlight w:val="yellow"/>
+              </w:rPr>
+              <w:t xml:space="preserve">Per </w:t>
+            </w:r>
+            <w:commentRangeStart w:id="58"/>
+            <w:r>
+              <w:rPr>
+                <w:rFonts w:ascii="Liberation Sans" w:hAnsi="Liberation Sans"/>
+                <w:sz w:val="20"/>
+                <w:highlight w:val="yellow"/>
+              </w:rPr>
+              <w:t xml:space="preserve">SPECIES </w:t>
+            </w:r>
+            <w:commentRangeEnd w:id="58"/>
+            <w:r>
+              <w:rPr>
+                <w:rStyle w:val="Rimandocommento"/>
+              </w:rPr>
+              <w:commentReference w:id="58"/>
+            </w:r>
+            <w:r>
+              <w:rPr>
+                <w:rFonts w:ascii="Liberation Sans" w:hAnsi="Liberation Sans"/>
+                <w:sz w:val="20"/>
+                <w:highlight w:val="yellow"/>
+              </w:rPr>
+              <w:t>vuoto; lo script si arresta segnalando l’errore nel file di log.</w:t>
+            </w:r>
+          </w:p>
+          <w:p>
+            <w:pPr>
+              <w:ind w:left="360"/>
+              <w:jc w:val="both"/>
+              <w:rPr>
+                <w:rFonts w:ascii="Liberation Sans" w:hAnsi="Liberation Sans"/>
+                <w:sz w:val="20"/>
+                <w:highlight w:val="yellow"/>
+              </w:rPr>
+            </w:pPr>
+          </w:p>
+          <w:p>
+            <w:pPr>
+              <w:ind w:left="360"/>
+              <w:jc w:val="both"/>
+              <w:rPr>
+                <w:highlight w:val="darkGreen"/>
+              </w:rPr>
+            </w:pPr>
+            <w:r>
+              <w:rPr>
+                <w:rFonts w:ascii="Liberation Sans" w:hAnsi="Liberation Sans"/>
+                <w:sz w:val="20"/>
+                <w:highlight w:val="darkGreen"/>
+              </w:rPr>
+              <w:t>12-</w:t>
+            </w:r>
+            <w:r>
+              <w:rPr>
+                <w:rFonts w:ascii="Courier" w:hAnsi="Courier"/>
+                <w:sz w:val="20"/>
+                <w:highlight w:val="darkGreen"/>
+              </w:rPr>
+              <w:t xml:space="preserve">Per </w:t>
+            </w:r>
+            <w:r>
+              <w:rPr>
+                <w:rFonts w:ascii="Liberation Sans" w:hAnsi="Liberation Sans"/>
+                <w:sz w:val="20"/>
+                <w:highlight w:val="darkGreen"/>
+              </w:rPr>
+              <w:t>LENGTH_CLASSES_CODE vuoto; lo script si arresta segnalando l’errore nel file di log.</w:t>
+            </w:r>
+          </w:p>
+          <w:p>
+            <w:pPr>
+              <w:ind w:left="360"/>
+              <w:jc w:val="both"/>
+              <w:rPr>
+                <w:rFonts w:ascii="Liberation Sans" w:hAnsi="Liberation Sans"/>
+                <w:sz w:val="20"/>
+              </w:rPr>
+            </w:pPr>
+          </w:p>
+          <w:p>
+            <w:pPr>
+              <w:ind w:left="360"/>
+              <w:jc w:val="both"/>
+            </w:pPr>
+            <w:r>
+              <w:rPr>
+                <w:rFonts w:ascii="Liberation Sans" w:hAnsi="Liberation Sans"/>
+                <w:sz w:val="20"/>
+                <w:highlight w:val="darkGreen"/>
+              </w:rPr>
+              <w:t>13-</w:t>
+            </w:r>
+            <w:r>
+              <w:rPr>
+                <w:rFonts w:ascii="Courier" w:hAnsi="Courier"/>
+                <w:sz w:val="20"/>
+                <w:highlight w:val="darkGreen"/>
+              </w:rPr>
+              <w:t xml:space="preserve">Per </w:t>
+            </w:r>
+            <w:r>
+              <w:rPr>
+                <w:rFonts w:ascii="Liberation Sans" w:hAnsi="Liberation Sans"/>
+                <w:sz w:val="20"/>
+                <w:highlight w:val="darkGreen"/>
+              </w:rPr>
+              <w:t>SEX vuoto; lo script si arresta segnalando l’errore nel file di log.</w:t>
+            </w:r>
+          </w:p>
+          <w:p>
+            <w:pPr>
+              <w:ind w:left="360"/>
+              <w:jc w:val="both"/>
+              <w:rPr>
+                <w:rFonts w:ascii="Liberation Sans" w:hAnsi="Liberation Sans"/>
+                <w:sz w:val="20"/>
+                <w:highlight w:val="darkGreen"/>
+              </w:rPr>
+            </w:pPr>
+          </w:p>
+          <w:p>
+            <w:pPr>
+              <w:ind w:left="360"/>
+              <w:jc w:val="both"/>
+            </w:pPr>
+            <w:r>
+              <w:rPr>
+                <w:rFonts w:ascii="Liberation Sans" w:hAnsi="Liberation Sans"/>
+                <w:sz w:val="20"/>
+                <w:highlight w:val="darkGreen"/>
+              </w:rPr>
+              <w:t>14-</w:t>
+            </w:r>
+            <w:r>
+              <w:rPr>
+                <w:rFonts w:ascii="Courier" w:hAnsi="Courier"/>
+                <w:sz w:val="20"/>
+                <w:highlight w:val="darkGreen"/>
+              </w:rPr>
+              <w:t xml:space="preserve">Per </w:t>
+            </w:r>
+            <w:r>
+              <w:rPr>
+                <w:rFonts w:ascii="Liberation Sans" w:hAnsi="Liberation Sans"/>
+                <w:sz w:val="20"/>
+                <w:highlight w:val="darkGreen"/>
+              </w:rPr>
+              <w:t>NO_PER_SEX_MEASURED_IN_SUB_SAMPLE_FOR_OTOLITH vuoto; lo script si arresta segnalando l’errore nel file di log.</w:t>
+            </w:r>
+          </w:p>
+          <w:p>
+            <w:pPr>
+              <w:ind w:left="360"/>
+              <w:jc w:val="both"/>
+              <w:rPr>
+                <w:rFonts w:ascii="Liberation Sans" w:hAnsi="Liberation Sans"/>
+                <w:sz w:val="20"/>
+                <w:highlight w:val="darkGreen"/>
+              </w:rPr>
+            </w:pPr>
+          </w:p>
+          <w:p>
+            <w:pPr>
+              <w:ind w:left="360"/>
+              <w:jc w:val="both"/>
+              <w:rPr>
+                <w:rFonts w:ascii="Liberation Sans" w:hAnsi="Liberation Sans"/>
+                <w:sz w:val="20"/>
+                <w:highlight w:val="darkGreen"/>
+              </w:rPr>
+            </w:pPr>
+          </w:p>
+          <w:p>
+            <w:pPr>
+              <w:ind w:left="360"/>
+              <w:jc w:val="both"/>
+            </w:pPr>
+            <w:r>
+              <w:rPr>
+                <w:rFonts w:ascii="Liberation Sans" w:hAnsi="Liberation Sans"/>
+                <w:sz w:val="20"/>
+                <w:highlight w:val="darkGreen"/>
+              </w:rPr>
+              <w:t>15-</w:t>
+            </w:r>
+            <w:r>
+              <w:rPr>
+                <w:rFonts w:ascii="Courier" w:hAnsi="Courier"/>
+                <w:sz w:val="20"/>
+                <w:highlight w:val="darkGreen"/>
+              </w:rPr>
+              <w:t xml:space="preserve">Per </w:t>
+            </w:r>
+            <w:r>
+              <w:rPr>
+                <w:rFonts w:ascii="Liberation Sans" w:hAnsi="Liberation Sans"/>
+                <w:sz w:val="20"/>
+                <w:highlight w:val="darkGreen"/>
+              </w:rPr>
+              <w:t>LENGTH_CLASS vuoto; lo script si arresta segnalando l’errore nel file di log.</w:t>
+            </w:r>
+          </w:p>
+          <w:p>
+            <w:pPr>
+              <w:ind w:left="360"/>
+              <w:jc w:val="both"/>
+              <w:rPr>
+                <w:rFonts w:ascii="Liberation Sans" w:hAnsi="Liberation Sans"/>
+                <w:sz w:val="20"/>
+                <w:highlight w:val="darkGreen"/>
+              </w:rPr>
+            </w:pPr>
+          </w:p>
+          <w:p>
+            <w:pPr>
+              <w:ind w:left="360"/>
+              <w:jc w:val="both"/>
+            </w:pPr>
+            <w:r>
+              <w:rPr>
+                <w:rFonts w:ascii="Liberation Sans" w:hAnsi="Liberation Sans"/>
+                <w:sz w:val="20"/>
+                <w:highlight w:val="darkGreen"/>
+              </w:rPr>
+              <w:t>16-</w:t>
+            </w:r>
+            <w:r>
+              <w:rPr>
+                <w:rFonts w:ascii="Courier" w:hAnsi="Courier"/>
+                <w:sz w:val="20"/>
+                <w:highlight w:val="darkGreen"/>
+              </w:rPr>
+              <w:t xml:space="preserve">Per </w:t>
+            </w:r>
+            <w:r>
+              <w:rPr>
+                <w:rFonts w:ascii="Liberation Sans" w:hAnsi="Liberation Sans"/>
+                <w:sz w:val="20"/>
+                <w:highlight w:val="darkGreen"/>
+              </w:rPr>
+              <w:t>MATURITY vuoto; lo script si arresta segnalando l’errore nel file di log.</w:t>
+            </w:r>
+          </w:p>
+          <w:p>
+            <w:pPr>
+              <w:ind w:left="360"/>
+              <w:jc w:val="both"/>
+              <w:rPr>
+                <w:rFonts w:ascii="Liberation Sans" w:hAnsi="Liberation Sans"/>
+                <w:sz w:val="20"/>
+                <w:highlight w:val="darkGreen"/>
+              </w:rPr>
+            </w:pPr>
+          </w:p>
+          <w:p>
+            <w:pPr>
+              <w:ind w:left="360"/>
+              <w:jc w:val="both"/>
+            </w:pPr>
+            <w:r>
+              <w:rPr>
+                <w:rFonts w:ascii="Liberation Sans" w:hAnsi="Liberation Sans"/>
+                <w:sz w:val="20"/>
+                <w:highlight w:val="darkGreen"/>
+              </w:rPr>
+              <w:t>17-</w:t>
+            </w:r>
+            <w:r>
+              <w:rPr>
+                <w:rFonts w:ascii="Courier" w:hAnsi="Courier"/>
+                <w:sz w:val="20"/>
+                <w:highlight w:val="darkGreen"/>
+              </w:rPr>
+              <w:t xml:space="preserve">Per </w:t>
+            </w:r>
+            <w:r>
+              <w:rPr>
+                <w:rFonts w:ascii="Liberation Sans" w:hAnsi="Liberation Sans"/>
+                <w:sz w:val="20"/>
+                <w:highlight w:val="darkGreen"/>
+              </w:rPr>
+              <w:t>MATSUB vuoto a valore MATURITY</w:t>
+            </w:r>
+          </w:p>
+          <w:p>
+            <w:pPr>
+              <w:ind w:left="360"/>
+              <w:jc w:val="both"/>
+            </w:pPr>
+            <w:r>
+              <w:rPr>
+                <w:rFonts w:ascii="Liberation Sans" w:hAnsi="Liberation Sans"/>
+                <w:sz w:val="20"/>
+                <w:highlight w:val="darkGreen"/>
+              </w:rPr>
+              <w:t>che comprende valore MATSUB da file MATURITY_STAGES_from_2012; lo script si arresta segnalando l’errore nel file di log.</w:t>
+            </w:r>
+          </w:p>
+          <w:p>
+            <w:pPr>
+              <w:ind w:left="360"/>
+              <w:jc w:val="both"/>
+              <w:rPr>
+                <w:rFonts w:ascii="Liberation Sans" w:hAnsi="Liberation Sans"/>
+                <w:sz w:val="20"/>
+                <w:highlight w:val="darkGreen"/>
+              </w:rPr>
+            </w:pPr>
+          </w:p>
+          <w:p>
+            <w:pPr>
+              <w:ind w:left="360"/>
+              <w:jc w:val="both"/>
+            </w:pPr>
+            <w:r>
+              <w:rPr>
+                <w:rFonts w:ascii="Liberation Sans" w:hAnsi="Liberation Sans"/>
+                <w:sz w:val="20"/>
+                <w:highlight w:val="darkGreen"/>
+              </w:rPr>
               <w:lastRenderedPageBreak/>
-              <w:t>8</w:t>
-            </w:r>
-            <w:r>
-              <w:rPr>
-                <w:rFonts w:ascii="Courier" w:hAnsi="Courier"/>
-                <w:sz w:val="20"/>
-                <w:highlight w:val="darkGreen"/>
-              </w:rPr>
-              <w:t xml:space="preserve">-Per </w:t>
-            </w:r>
-            <w:r>
-              <w:rPr>
-                <w:rFonts w:ascii="Liberation Sans" w:hAnsi="Liberation Sans"/>
-                <w:sz w:val="20"/>
-                <w:highlight w:val="darkGreen"/>
-              </w:rPr>
-              <w:t>HAUL_NUMBER vuoto; lo script si arresta segnalando l’errore nel file di log.</w:t>
-            </w:r>
-          </w:p>
-          <w:p>
-            <w:pPr>
-              <w:ind w:left="360"/>
-              <w:jc w:val="both"/>
-              <w:rPr>
-                <w:rFonts w:ascii="Liberation Sans" w:hAnsi="Liberation Sans"/>
-                <w:sz w:val="20"/>
-                <w:highlight w:val="darkGreen"/>
-              </w:rPr>
-            </w:pPr>
-          </w:p>
-          <w:p>
-            <w:pPr>
-              <w:ind w:left="360"/>
-              <w:jc w:val="both"/>
-              <w:rPr>
-                <w:highlight w:val="yellow"/>
-              </w:rPr>
-            </w:pPr>
-            <w:r>
-              <w:rPr>
-                <w:rFonts w:ascii="Liberation Sans" w:hAnsi="Liberation Sans"/>
-                <w:sz w:val="20"/>
-                <w:highlight w:val="yellow"/>
-              </w:rPr>
-              <w:t>9-</w:t>
-            </w:r>
-            <w:r>
-              <w:rPr>
-                <w:rFonts w:ascii="Courier" w:hAnsi="Courier"/>
-                <w:sz w:val="20"/>
-                <w:highlight w:val="yellow"/>
+              <w:t>18-</w:t>
+            </w:r>
+            <w:r>
+              <w:rPr>
+                <w:rFonts w:ascii="Courier" w:hAnsi="Courier"/>
+                <w:sz w:val="20"/>
+                <w:highlight w:val="darkGreen"/>
               </w:rPr>
               <w:t xml:space="preserve">Per </w:t>
             </w:r>
@@ -18855,40 +19364,40 @@
               <w:rPr>
                 <w:rFonts w:ascii="Liberation Sans" w:hAnsi="Liberation Sans"/>
                 <w:sz w:val="20"/>
-                <w:highlight w:val="yellow"/>
-              </w:rPr>
-              <w:t>FAUNISTIC_CATEGORY vuoto; lo script continua l’esecuzione segnalando il warning nel file di log.</w:t>
-            </w:r>
-          </w:p>
-          <w:p>
-            <w:pPr>
-              <w:ind w:left="360"/>
-              <w:jc w:val="both"/>
-              <w:rPr>
-                <w:rFonts w:ascii="Liberation Sans" w:hAnsi="Liberation Sans"/>
-                <w:sz w:val="20"/>
-                <w:highlight w:val="darkGreen"/>
-              </w:rPr>
-            </w:pPr>
-          </w:p>
-          <w:p>
-            <w:pPr>
-              <w:ind w:left="360"/>
-              <w:jc w:val="both"/>
-            </w:pPr>
-            <w:r>
-              <w:rPr>
-                <w:rFonts w:ascii="Liberation Sans" w:hAnsi="Liberation Sans"/>
-                <w:sz w:val="20"/>
-                <w:highlight w:val="yellow"/>
-              </w:rPr>
-              <w:t>10-</w:t>
-            </w:r>
-            <w:r>
-              <w:rPr>
-                <w:rFonts w:ascii="Courier" w:hAnsi="Courier"/>
-                <w:sz w:val="20"/>
-                <w:highlight w:val="yellow"/>
+                <w:highlight w:val="darkGreen"/>
+              </w:rPr>
+              <w:t>INDIVIDUAL_WEIGHT vuoto; lo script si arresta segnalando l’errore nel file di log.</w:t>
+            </w:r>
+          </w:p>
+          <w:p>
+            <w:pPr>
+              <w:ind w:left="360"/>
+              <w:jc w:val="both"/>
+              <w:rPr>
+                <w:rFonts w:ascii="Liberation Sans" w:hAnsi="Liberation Sans"/>
+                <w:sz w:val="20"/>
+                <w:highlight w:val="darkGreen"/>
+              </w:rPr>
+            </w:pPr>
+          </w:p>
+          <w:p>
+            <w:pPr>
+              <w:ind w:left="360"/>
+              <w:jc w:val="both"/>
+            </w:pPr>
+            <w:r>
+              <w:rPr>
+                <w:rFonts w:ascii="Liberation Sans" w:hAnsi="Liberation Sans"/>
+                <w:sz w:val="20"/>
+                <w:highlight w:val="darkGreen"/>
+              </w:rPr>
+              <w:t>19-</w:t>
+            </w:r>
+            <w:r>
+              <w:rPr>
+                <w:rFonts w:ascii="Courier" w:hAnsi="Courier"/>
+                <w:sz w:val="20"/>
+                <w:highlight w:val="darkGreen"/>
               </w:rPr>
               <w:t xml:space="preserve">Per </w:t>
             </w:r>
@@ -18896,78 +19405,109 @@
               <w:rPr>
                 <w:rFonts w:ascii="Liberation Sans" w:hAnsi="Liberation Sans"/>
                 <w:sz w:val="20"/>
-                <w:highlight w:val="yellow"/>
-              </w:rPr>
-              <w:t>GENUS vuoto; lo script si arresta segnalando l’errore nel file di log.</w:t>
-            </w:r>
-          </w:p>
-          <w:p>
-            <w:pPr>
-              <w:ind w:left="360"/>
-              <w:jc w:val="both"/>
-              <w:rPr>
-                <w:rFonts w:ascii="Liberation Sans" w:hAnsi="Liberation Sans"/>
-                <w:sz w:val="20"/>
-                <w:highlight w:val="yellow"/>
-              </w:rPr>
-            </w:pPr>
-          </w:p>
-          <w:p>
-            <w:pPr>
-              <w:ind w:left="360"/>
-              <w:jc w:val="both"/>
-            </w:pPr>
-            <w:r>
-              <w:rPr>
-                <w:rFonts w:ascii="Liberation Sans" w:hAnsi="Liberation Sans"/>
-                <w:sz w:val="20"/>
-                <w:highlight w:val="yellow"/>
-              </w:rPr>
-              <w:t>11-</w:t>
-            </w:r>
-            <w:r>
-              <w:rPr>
-                <w:rFonts w:ascii="Courier" w:hAnsi="Courier"/>
-                <w:sz w:val="20"/>
-                <w:highlight w:val="yellow"/>
+                <w:highlight w:val="darkGreen"/>
+              </w:rPr>
+              <w:t>NO_PER_SEX_MEASURED_IN_SUB_SAMPLE_FOR_WEIGHT vuoto; lo script si arresta segnalando l’errore nel file di log.</w:t>
+            </w:r>
+          </w:p>
+          <w:p>
+            <w:pPr>
+              <w:ind w:left="360"/>
+              <w:jc w:val="both"/>
+              <w:rPr>
+                <w:rFonts w:ascii="Liberation Sans" w:hAnsi="Liberation Sans"/>
+                <w:sz w:val="20"/>
+                <w:highlight w:val="darkGreen"/>
+              </w:rPr>
+            </w:pPr>
+          </w:p>
+          <w:p>
+            <w:pPr>
+              <w:ind w:left="360"/>
+              <w:jc w:val="both"/>
+              <w:rPr>
+                <w:highlight w:val="red"/>
+              </w:rPr>
+            </w:pPr>
+            <w:r>
+              <w:rPr>
+                <w:rFonts w:ascii="Liberation Sans" w:hAnsi="Liberation Sans"/>
+                <w:sz w:val="20"/>
+                <w:highlight w:val="red"/>
+              </w:rPr>
+              <w:t>20-</w:t>
+            </w:r>
+            <w:r>
+              <w:rPr>
+                <w:rFonts w:ascii="Courier" w:hAnsi="Courier"/>
+                <w:sz w:val="20"/>
+                <w:highlight w:val="red"/>
               </w:rPr>
               <w:t xml:space="preserve">Per </w:t>
             </w:r>
-            <w:r>
-              <w:rPr>
-                <w:rFonts w:ascii="Liberation Sans" w:hAnsi="Liberation Sans"/>
-                <w:sz w:val="20"/>
-                <w:highlight w:val="yellow"/>
-              </w:rPr>
-              <w:t>SPECIES vuoto; lo script si arresta segnalando l’errore nel file di log.</w:t>
-            </w:r>
-          </w:p>
-          <w:p>
-            <w:pPr>
-              <w:ind w:left="360"/>
-              <w:jc w:val="both"/>
-              <w:rPr>
-                <w:rFonts w:ascii="Liberation Sans" w:hAnsi="Liberation Sans"/>
-                <w:sz w:val="20"/>
-                <w:highlight w:val="yellow"/>
-              </w:rPr>
-            </w:pPr>
-          </w:p>
-          <w:p>
-            <w:pPr>
-              <w:ind w:left="360"/>
-              <w:jc w:val="both"/>
-              <w:rPr>
-                <w:highlight w:val="darkGreen"/>
-              </w:rPr>
-            </w:pPr>
-            <w:r>
-              <w:rPr>
-                <w:rFonts w:ascii="Liberation Sans" w:hAnsi="Liberation Sans"/>
-                <w:sz w:val="20"/>
-                <w:highlight w:val="darkGreen"/>
-              </w:rPr>
-              <w:t>12-</w:t>
+            <w:commentRangeStart w:id="59"/>
+            <w:r>
+              <w:rPr>
+                <w:rFonts w:ascii="Liberation Sans" w:hAnsi="Liberation Sans"/>
+                <w:sz w:val="20"/>
+                <w:highlight w:val="red"/>
+              </w:rPr>
+              <w:t xml:space="preserve">OTOLITH_SAMPLED </w:t>
+            </w:r>
+            <w:commentRangeEnd w:id="59"/>
+            <w:r>
+              <w:rPr>
+                <w:rStyle w:val="Rimandocommento"/>
+              </w:rPr>
+              <w:commentReference w:id="59"/>
+            </w:r>
+            <w:r>
+              <w:rPr>
+                <w:rFonts w:ascii="Liberation Sans" w:hAnsi="Liberation Sans"/>
+                <w:sz w:val="20"/>
+                <w:highlight w:val="red"/>
+              </w:rPr>
+              <w:t>vuoto, sia esso in precedenza NR,</w:t>
+            </w:r>
+            <w:r>
+              <w:rPr>
+                <w:rFonts w:ascii="Liberation Sans" w:hAnsi="Liberation Sans"/>
+                <w:sz w:val="20"/>
+                <w:highlight w:val="red"/>
+              </w:rPr>
+              <w:t xml:space="preserve"> </w:t>
+            </w:r>
+            <w:r>
+              <w:rPr>
+                <w:rFonts w:ascii="Liberation Sans" w:hAnsi="Liberation Sans"/>
+                <w:sz w:val="20"/>
+                <w:highlight w:val="red"/>
+              </w:rPr>
+              <w:t>N o Y, lo script continua l’esecuzione non segnalando errori nel log.</w:t>
+            </w:r>
+          </w:p>
+          <w:p>
+            <w:pPr>
+              <w:ind w:left="360"/>
+              <w:jc w:val="both"/>
+              <w:rPr>
+                <w:rFonts w:ascii="Liberation Sans" w:hAnsi="Liberation Sans"/>
+                <w:sz w:val="20"/>
+              </w:rPr>
+            </w:pPr>
+          </w:p>
+          <w:p>
+            <w:pPr>
+              <w:ind w:left="360"/>
+              <w:jc w:val="both"/>
+            </w:pPr>
+            <w:r>
+              <w:rPr>
+                <w:rFonts w:ascii="Liberation Sans" w:hAnsi="Liberation Sans"/>
+                <w:sz w:val="20"/>
+                <w:highlight w:val="darkGreen"/>
+              </w:rPr>
+              <w:t>21-</w:t>
             </w:r>
             <w:r>
               <w:rPr>
@@ -18983,459 +19523,64 @@
                 <w:sz w:val="20"/>
                 <w:highlight w:val="darkGreen"/>
               </w:rPr>
-              <w:t>LENGTH_CLASSES_CODE vuoto; lo script si arresta segnalando l’errore nel file di log.</w:t>
-            </w:r>
-          </w:p>
-          <w:p>
-            <w:pPr>
-              <w:ind w:left="360"/>
-              <w:jc w:val="both"/>
-              <w:rPr>
-                <w:rFonts w:ascii="Liberation Sans" w:hAnsi="Liberation Sans"/>
-                <w:sz w:val="20"/>
-              </w:rPr>
-            </w:pPr>
-          </w:p>
-          <w:p>
-            <w:pPr>
-              <w:ind w:left="360"/>
-              <w:jc w:val="both"/>
-            </w:pPr>
-            <w:r>
-              <w:rPr>
-                <w:rFonts w:ascii="Liberation Sans" w:hAnsi="Liberation Sans"/>
-                <w:sz w:val="20"/>
-                <w:highlight w:val="darkGreen"/>
-              </w:rPr>
-              <w:t>13-</w:t>
-            </w:r>
-            <w:r>
-              <w:rPr>
-                <w:rFonts w:ascii="Courier" w:hAnsi="Courier"/>
-                <w:sz w:val="20"/>
-                <w:highlight w:val="darkGreen"/>
+              <w:t>NO_PER_SEX_MEASURED_IN_SUB_SAMPLE_FOR_AGEING vuoto; lo script si arresta segnalando l’errore nel file di log.</w:t>
+            </w:r>
+          </w:p>
+          <w:p>
+            <w:pPr>
+              <w:ind w:left="360"/>
+              <w:jc w:val="both"/>
+              <w:rPr>
+                <w:rFonts w:ascii="Liberation Sans" w:hAnsi="Liberation Sans"/>
+                <w:sz w:val="20"/>
+                <w:highlight w:val="darkGreen"/>
+              </w:rPr>
+            </w:pPr>
+          </w:p>
+          <w:p>
+            <w:pPr>
+              <w:ind w:left="360"/>
+              <w:jc w:val="both"/>
+            </w:pPr>
+            <w:r>
+              <w:rPr>
+                <w:rFonts w:ascii="Liberation Sans" w:hAnsi="Liberation Sans"/>
+                <w:sz w:val="20"/>
+                <w:highlight w:val="red"/>
+              </w:rPr>
+              <w:t>22-</w:t>
+            </w:r>
+            <w:r>
+              <w:rPr>
+                <w:rFonts w:ascii="Courier" w:hAnsi="Courier"/>
+                <w:sz w:val="20"/>
+                <w:highlight w:val="red"/>
               </w:rPr>
               <w:t xml:space="preserve">Per </w:t>
             </w:r>
-            <w:r>
-              <w:rPr>
-                <w:rFonts w:ascii="Liberation Sans" w:hAnsi="Liberation Sans"/>
-                <w:sz w:val="20"/>
-                <w:highlight w:val="darkGreen"/>
-              </w:rPr>
-              <w:t>SEX vuoto; lo script si arresta segnalando l’errore nel file di log.</w:t>
-            </w:r>
-          </w:p>
-          <w:p>
-            <w:pPr>
-              <w:ind w:left="360"/>
-              <w:jc w:val="both"/>
-              <w:rPr>
-                <w:rFonts w:ascii="Liberation Sans" w:hAnsi="Liberation Sans"/>
-                <w:sz w:val="20"/>
-                <w:highlight w:val="darkGreen"/>
-              </w:rPr>
-            </w:pPr>
-          </w:p>
-          <w:p>
-            <w:pPr>
-              <w:ind w:left="360"/>
-              <w:jc w:val="both"/>
-            </w:pPr>
-            <w:r>
-              <w:rPr>
-                <w:rFonts w:ascii="Liberation Sans" w:hAnsi="Liberation Sans"/>
-                <w:sz w:val="20"/>
-                <w:highlight w:val="darkGreen"/>
-              </w:rPr>
-              <w:t>14-</w:t>
-            </w:r>
-            <w:r>
-              <w:rPr>
-                <w:rFonts w:ascii="Courier" w:hAnsi="Courier"/>
-                <w:sz w:val="20"/>
-                <w:highlight w:val="darkGreen"/>
-              </w:rPr>
-              <w:t xml:space="preserve">Per </w:t>
-            </w:r>
-            <w:r>
-              <w:rPr>
-                <w:rFonts w:ascii="Liberation Sans" w:hAnsi="Liberation Sans"/>
-                <w:sz w:val="20"/>
-                <w:highlight w:val="darkGreen"/>
-              </w:rPr>
-              <w:t>NO_PER_SEX_MEASURED_IN_SUB_SAMPLE_FOR_OTOLITH vuoto; lo script si arresta segnalando l’errore nel file di log.</w:t>
-            </w:r>
-          </w:p>
-          <w:p>
-            <w:pPr>
-              <w:ind w:left="360"/>
-              <w:jc w:val="both"/>
-              <w:rPr>
-                <w:rFonts w:ascii="Liberation Sans" w:hAnsi="Liberation Sans"/>
-                <w:sz w:val="20"/>
-                <w:highlight w:val="darkGreen"/>
-              </w:rPr>
-            </w:pPr>
-          </w:p>
-          <w:p>
-            <w:pPr>
-              <w:ind w:left="360"/>
-              <w:jc w:val="both"/>
-              <w:rPr>
-                <w:rFonts w:ascii="Liberation Sans" w:hAnsi="Liberation Sans"/>
-                <w:sz w:val="20"/>
-                <w:highlight w:val="darkGreen"/>
-              </w:rPr>
-            </w:pPr>
-          </w:p>
-          <w:p>
-            <w:pPr>
-              <w:ind w:left="360"/>
-              <w:jc w:val="both"/>
-            </w:pPr>
-            <w:r>
-              <w:rPr>
-                <w:rFonts w:ascii="Liberation Sans" w:hAnsi="Liberation Sans"/>
-                <w:sz w:val="20"/>
-                <w:highlight w:val="darkGreen"/>
-              </w:rPr>
-              <w:t>15-</w:t>
-            </w:r>
-            <w:r>
-              <w:rPr>
-                <w:rFonts w:ascii="Courier" w:hAnsi="Courier"/>
-                <w:sz w:val="20"/>
-                <w:highlight w:val="darkGreen"/>
-              </w:rPr>
-              <w:t xml:space="preserve">Per </w:t>
-            </w:r>
-            <w:r>
-              <w:rPr>
-                <w:rFonts w:ascii="Liberation Sans" w:hAnsi="Liberation Sans"/>
-                <w:sz w:val="20"/>
-                <w:highlight w:val="darkGreen"/>
-              </w:rPr>
-              <w:t>LENGTH_CLASS vuoto; lo script si arresta segnalando l’errore nel file di log.</w:t>
-            </w:r>
-          </w:p>
-          <w:p>
-            <w:pPr>
-              <w:ind w:left="360"/>
-              <w:jc w:val="both"/>
-              <w:rPr>
-                <w:rFonts w:ascii="Liberation Sans" w:hAnsi="Liberation Sans"/>
-                <w:sz w:val="20"/>
-                <w:highlight w:val="darkGreen"/>
-              </w:rPr>
-            </w:pPr>
-          </w:p>
-          <w:p>
-            <w:pPr>
-              <w:ind w:left="360"/>
-              <w:jc w:val="both"/>
-            </w:pPr>
-            <w:r>
-              <w:rPr>
-                <w:rFonts w:ascii="Liberation Sans" w:hAnsi="Liberation Sans"/>
-                <w:sz w:val="20"/>
-                <w:highlight w:val="darkGreen"/>
-              </w:rPr>
-              <w:t>16-</w:t>
-            </w:r>
-            <w:r>
-              <w:rPr>
-                <w:rFonts w:ascii="Courier" w:hAnsi="Courier"/>
-                <w:sz w:val="20"/>
-                <w:highlight w:val="darkGreen"/>
-              </w:rPr>
-              <w:t xml:space="preserve">Per </w:t>
-            </w:r>
-            <w:r>
-              <w:rPr>
-                <w:rFonts w:ascii="Liberation Sans" w:hAnsi="Liberation Sans"/>
-                <w:sz w:val="20"/>
-                <w:highlight w:val="darkGreen"/>
-              </w:rPr>
-              <w:t>MATURITY vuoto; lo script si arresta segnalando l’errore nel file di log.</w:t>
-            </w:r>
-          </w:p>
-          <w:p>
-            <w:pPr>
-              <w:ind w:left="360"/>
-              <w:jc w:val="both"/>
-              <w:rPr>
-                <w:rFonts w:ascii="Liberation Sans" w:hAnsi="Liberation Sans"/>
-                <w:sz w:val="20"/>
-                <w:highlight w:val="darkGreen"/>
-              </w:rPr>
-            </w:pPr>
-          </w:p>
-          <w:p>
-            <w:pPr>
-              <w:ind w:left="360"/>
-              <w:jc w:val="both"/>
-            </w:pPr>
-            <w:r>
-              <w:rPr>
-                <w:rFonts w:ascii="Liberation Sans" w:hAnsi="Liberation Sans"/>
-                <w:sz w:val="20"/>
-                <w:highlight w:val="darkGreen"/>
-              </w:rPr>
-              <w:t>17-</w:t>
-            </w:r>
-            <w:r>
-              <w:rPr>
-                <w:rFonts w:ascii="Courier" w:hAnsi="Courier"/>
-                <w:sz w:val="20"/>
-                <w:highlight w:val="darkGreen"/>
-              </w:rPr>
-              <w:t xml:space="preserve">Per </w:t>
-            </w:r>
-            <w:r>
-              <w:rPr>
-                <w:rFonts w:ascii="Liberation Sans" w:hAnsi="Liberation Sans"/>
-                <w:sz w:val="20"/>
-                <w:highlight w:val="darkGreen"/>
-              </w:rPr>
-              <w:t>MATSUB vuoto a valore MATURITY</w:t>
-            </w:r>
-          </w:p>
-          <w:p>
-            <w:pPr>
-              <w:ind w:left="360"/>
-              <w:jc w:val="both"/>
-            </w:pPr>
-            <w:r>
-              <w:rPr>
-                <w:rFonts w:ascii="Liberation Sans" w:hAnsi="Liberation Sans"/>
-                <w:sz w:val="20"/>
-                <w:highlight w:val="darkGreen"/>
-              </w:rPr>
-              <w:t>che comprende valore MATSUB da file MATURITY_STAGES_from_2012; lo script si arresta segnalando l’errore nel file di log.</w:t>
-            </w:r>
-          </w:p>
-          <w:p>
-            <w:pPr>
-              <w:ind w:left="360"/>
-              <w:jc w:val="both"/>
-              <w:rPr>
-                <w:rFonts w:ascii="Liberation Sans" w:hAnsi="Liberation Sans"/>
-                <w:sz w:val="20"/>
-                <w:highlight w:val="darkGreen"/>
-              </w:rPr>
-            </w:pPr>
-          </w:p>
-          <w:p>
-            <w:pPr>
-              <w:ind w:left="360"/>
-              <w:jc w:val="both"/>
-            </w:pPr>
-            <w:r>
-              <w:rPr>
-                <w:rFonts w:ascii="Liberation Sans" w:hAnsi="Liberation Sans"/>
-                <w:sz w:val="20"/>
-                <w:highlight w:val="darkGreen"/>
-              </w:rPr>
-              <w:t>18-</w:t>
-            </w:r>
-            <w:r>
-              <w:rPr>
-                <w:rFonts w:ascii="Courier" w:hAnsi="Courier"/>
-                <w:sz w:val="20"/>
-                <w:highlight w:val="darkGreen"/>
-              </w:rPr>
-              <w:t xml:space="preserve">Per </w:t>
-            </w:r>
-            <w:r>
-              <w:rPr>
-                <w:rFonts w:ascii="Liberation Sans" w:hAnsi="Liberation Sans"/>
-                <w:sz w:val="20"/>
-                <w:highlight w:val="darkGreen"/>
-              </w:rPr>
-              <w:t>INDIVIDUAL_WEIGHT vuoto; lo script si arresta segnalando l’errore nel file di log.</w:t>
-            </w:r>
-          </w:p>
-          <w:p>
-            <w:pPr>
-              <w:ind w:left="360"/>
-              <w:jc w:val="both"/>
-              <w:rPr>
-                <w:rFonts w:ascii="Liberation Sans" w:hAnsi="Liberation Sans"/>
-                <w:sz w:val="20"/>
-                <w:highlight w:val="darkGreen"/>
-              </w:rPr>
-            </w:pPr>
-          </w:p>
-          <w:p>
-            <w:pPr>
-              <w:ind w:left="360"/>
-              <w:jc w:val="both"/>
-            </w:pPr>
-            <w:r>
-              <w:rPr>
-                <w:rFonts w:ascii="Liberation Sans" w:hAnsi="Liberation Sans"/>
-                <w:sz w:val="20"/>
-                <w:highlight w:val="darkGreen"/>
-              </w:rPr>
-              <w:t>19-</w:t>
-            </w:r>
-            <w:r>
-              <w:rPr>
-                <w:rFonts w:ascii="Courier" w:hAnsi="Courier"/>
-                <w:sz w:val="20"/>
-                <w:highlight w:val="darkGreen"/>
-              </w:rPr>
-              <w:t xml:space="preserve">Per </w:t>
-            </w:r>
-            <w:r>
-              <w:rPr>
-                <w:rFonts w:ascii="Liberation Sans" w:hAnsi="Liberation Sans"/>
-                <w:sz w:val="20"/>
-                <w:highlight w:val="darkGreen"/>
-              </w:rPr>
-              <w:t>NO_PER_SEX_MEASURED_IN_SUB_SAMPLE_FOR_WEIGHT vuoto; lo script si arresta segnalando l’errore nel file di log.</w:t>
-            </w:r>
-          </w:p>
-          <w:p>
-            <w:pPr>
-              <w:ind w:left="360"/>
-              <w:jc w:val="both"/>
-              <w:rPr>
-                <w:rFonts w:ascii="Liberation Sans" w:hAnsi="Liberation Sans"/>
-                <w:sz w:val="20"/>
-                <w:highlight w:val="darkGreen"/>
-              </w:rPr>
-            </w:pPr>
-          </w:p>
-          <w:p>
-            <w:pPr>
-              <w:ind w:left="360"/>
-              <w:jc w:val="both"/>
-              <w:rPr>
-                <w:highlight w:val="red"/>
-              </w:rPr>
-            </w:pPr>
-            <w:r>
-              <w:rPr>
-                <w:rFonts w:ascii="Liberation Sans" w:hAnsi="Liberation Sans"/>
-                <w:sz w:val="20"/>
-                <w:highlight w:val="red"/>
-              </w:rPr>
-              <w:t>20-</w:t>
-            </w:r>
-            <w:r>
-              <w:rPr>
-                <w:rFonts w:ascii="Courier" w:hAnsi="Courier"/>
-                <w:sz w:val="20"/>
-                <w:highlight w:val="red"/>
-              </w:rPr>
-              <w:t xml:space="preserve">Per </w:t>
-            </w:r>
-            <w:r>
-              <w:rPr>
-                <w:rFonts w:ascii="Liberation Sans" w:hAnsi="Liberation Sans"/>
-                <w:sz w:val="20"/>
-                <w:highlight w:val="red"/>
-              </w:rPr>
-              <w:t>OTOLITH_SAMPLED vuoto, sia esso in precedenza NR,</w:t>
-            </w:r>
-            <w:r>
-              <w:rPr>
-                <w:rFonts w:ascii="Liberation Sans" w:hAnsi="Liberation Sans"/>
-                <w:sz w:val="20"/>
-                <w:highlight w:val="red"/>
-              </w:rPr>
-              <w:t xml:space="preserve"> </w:t>
-            </w:r>
-            <w:r>
-              <w:rPr>
-                <w:rFonts w:ascii="Liberation Sans" w:hAnsi="Liberation Sans"/>
-                <w:sz w:val="20"/>
-                <w:highlight w:val="red"/>
-              </w:rPr>
-              <w:t>N o Y, lo script continua l’esecuzione non segnalando errori nel log.</w:t>
-            </w:r>
-          </w:p>
-          <w:p>
-            <w:pPr>
-              <w:ind w:left="360"/>
-              <w:jc w:val="both"/>
-              <w:rPr>
-                <w:rFonts w:ascii="Liberation Sans" w:hAnsi="Liberation Sans"/>
-                <w:sz w:val="20"/>
-              </w:rPr>
-            </w:pPr>
-          </w:p>
-          <w:p>
-            <w:pPr>
-              <w:ind w:left="360"/>
-              <w:jc w:val="both"/>
-            </w:pPr>
-            <w:r>
-              <w:rPr>
-                <w:rFonts w:ascii="Liberation Sans" w:hAnsi="Liberation Sans"/>
-                <w:sz w:val="20"/>
-                <w:highlight w:val="darkGreen"/>
-              </w:rPr>
-              <w:t>21-</w:t>
-            </w:r>
-            <w:r>
-              <w:rPr>
-                <w:rFonts w:ascii="Courier" w:hAnsi="Courier"/>
-                <w:sz w:val="20"/>
-                <w:highlight w:val="darkGreen"/>
-              </w:rPr>
-              <w:t xml:space="preserve">Per </w:t>
-            </w:r>
-            <w:r>
-              <w:rPr>
-                <w:rFonts w:ascii="Liberation Sans" w:hAnsi="Liberation Sans"/>
-                <w:sz w:val="20"/>
-                <w:highlight w:val="darkGreen"/>
-              </w:rPr>
-              <w:t>NO_PER_SEX_MEASURED_IN_SUB_SAMPLE_FOR_AGEING vuoto; lo script si arresta segnalando l’errore nel file di log.</w:t>
-            </w:r>
-          </w:p>
-          <w:p>
-            <w:pPr>
-              <w:ind w:left="360"/>
-              <w:jc w:val="both"/>
-              <w:rPr>
-                <w:rFonts w:ascii="Liberation Sans" w:hAnsi="Liberation Sans"/>
-                <w:sz w:val="20"/>
-                <w:highlight w:val="darkGreen"/>
-              </w:rPr>
-            </w:pPr>
-          </w:p>
-          <w:p>
-            <w:pPr>
-              <w:ind w:left="360"/>
-              <w:jc w:val="both"/>
-            </w:pPr>
-            <w:r>
-              <w:rPr>
-                <w:rFonts w:ascii="Liberation Sans" w:hAnsi="Liberation Sans"/>
-                <w:sz w:val="20"/>
-                <w:highlight w:val="red"/>
-              </w:rPr>
-              <w:t>22-</w:t>
-            </w:r>
-            <w:r>
-              <w:rPr>
-                <w:rFonts w:ascii="Courier" w:hAnsi="Courier"/>
-                <w:sz w:val="20"/>
-                <w:highlight w:val="red"/>
-              </w:rPr>
-              <w:t xml:space="preserve">Per </w:t>
-            </w:r>
-            <w:r>
-              <w:rPr>
-                <w:rFonts w:ascii="Liberation Sans" w:hAnsi="Liberation Sans"/>
-                <w:sz w:val="20"/>
-                <w:highlight w:val="red"/>
-              </w:rPr>
-              <w:t>OTOLITH_READ vuoto, con valore in AGE che non sia NR e OTOLITH_SAMPLED Y, lo script continua l’esecuzione non segnalando errori nel log.</w:t>
+            <w:commentRangeStart w:id="60"/>
+            <w:r>
+              <w:rPr>
+                <w:rFonts w:ascii="Liberation Sans" w:hAnsi="Liberation Sans"/>
+                <w:sz w:val="20"/>
+                <w:highlight w:val="red"/>
+              </w:rPr>
+              <w:t xml:space="preserve">OTOLITH_READ </w:t>
+            </w:r>
+            <w:commentRangeEnd w:id="60"/>
+            <w:r>
+              <w:rPr>
+                <w:rStyle w:val="Rimandocommento"/>
+              </w:rPr>
+              <w:commentReference w:id="60"/>
+            </w:r>
+            <w:r>
+              <w:rPr>
+                <w:rFonts w:ascii="Liberation Sans" w:hAnsi="Liberation Sans"/>
+                <w:sz w:val="20"/>
+                <w:highlight w:val="red"/>
+              </w:rPr>
+              <w:t>vuoto, con valore in AGE che non sia NR e OTOLITH_SAMPLED Y, lo script continua l’esecuzione non segnalando errori nel log.</w:t>
             </w:r>
           </w:p>
           <w:p>
@@ -19819,14 +19964,31 @@
               </w:rPr>
               <w:t xml:space="preserve">Alterando </w:t>
             </w:r>
-            <w:r>
-              <w:rPr>
-                <w:rFonts w:ascii="Liberation Sans" w:hAnsi="Liberation Sans"/>
-                <w:sz w:val="20"/>
-                <w:highlight w:val="darkGreen"/>
-                <w:lang w:val="en-GB"/>
-              </w:rPr>
-              <w:t xml:space="preserve">NO_PER_SEX_MEASURED_IN_SUB_SAMPLE_FOR_WEIGHT o </w:t>
+            <w:commentRangeStart w:id="61"/>
+            <w:r>
+              <w:rPr>
+                <w:rFonts w:ascii="Liberation Sans" w:hAnsi="Liberation Sans"/>
+                <w:sz w:val="20"/>
+                <w:highlight w:val="darkGreen"/>
+                <w:lang w:val="en-GB"/>
+              </w:rPr>
+              <w:t>NO_PER_SEX_MEASURED_IN_SUB_SAMPLE_FOR_WEIGHT</w:t>
+            </w:r>
+            <w:commentRangeEnd w:id="61"/>
+            <w:r>
+              <w:rPr>
+                <w:rStyle w:val="Rimandocommento"/>
+              </w:rPr>
+              <w:commentReference w:id="61"/>
+            </w:r>
+            <w:r>
+              <w:rPr>
+                <w:rFonts w:ascii="Liberation Sans" w:hAnsi="Liberation Sans"/>
+                <w:sz w:val="20"/>
+                <w:highlight w:val="darkGreen"/>
+                <w:lang w:val="en-GB"/>
+              </w:rPr>
+              <w:t xml:space="preserve"> o </w:t>
             </w:r>
             <w:r>
               <w:rPr>
@@ -20103,6 +20265,7 @@
                 <w:highlight w:val="yellow"/>
               </w:rPr>
             </w:pPr>
+            <w:commentRangeStart w:id="62"/>
             <w:r>
               <w:rPr>
                 <w:rFonts w:ascii="Courier" w:hAnsi="Courier"/>
@@ -20173,7 +20336,22 @@
                 <w:sz w:val="20"/>
                 <w:highlight w:val="yellow"/>
               </w:rPr>
-              <w:t>o script continua l’esecuzione segnalando l’errore nel file di log.</w:t>
+              <w:t>o script continua l’esecuzione segnalando l’errore nel file di log</w:t>
+            </w:r>
+            <w:commentRangeEnd w:id="62"/>
+            <w:r>
+              <w:rPr>
+                <w:rStyle w:val="Rimandocommento"/>
+              </w:rPr>
+              <w:commentReference w:id="62"/>
+            </w:r>
+            <w:r>
+              <w:rPr>
+                <w:rFonts w:ascii="Liberation Sans" w:hAnsi="Liberation Sans"/>
+                <w:sz w:val="20"/>
+                <w:highlight w:val="yellow"/>
+              </w:rPr>
+              <w:t>.</w:t>
             </w:r>
           </w:p>
           <w:p>
@@ -20210,8 +20388,8 @@
           <w:szCs w:val="20"/>
         </w:rPr>
       </w:pPr>
-      <w:bookmarkStart w:id="52" w:name="_Toc383104062"/>
-      <w:bookmarkEnd w:id="52"/>
+      <w:bookmarkStart w:id="63" w:name="_Toc383104062"/>
+      <w:bookmarkEnd w:id="63"/>
     </w:p>
     <w:p>
       <w:pPr>
@@ -20266,7 +20444,7 @@
     </w:p>
     <w:tbl>
       <w:tblPr>
-        <w:tblW w:w="14216" w:type="dxa"/>
+        <w:tblW w:w="14667" w:type="dxa"/>
         <w:tblInd w:w="180" w:type="dxa"/>
         <w:tblLook w:val="01E0" w:firstRow="1" w:lastRow="1" w:firstColumn="1" w:lastColumn="1" w:noHBand="0" w:noVBand="0"/>
       </w:tblPr>
@@ -20274,12 +20452,15 @@
         <w:gridCol w:w="1736"/>
         <w:gridCol w:w="4897"/>
         <w:gridCol w:w="5905"/>
-        <w:gridCol w:w="4900"/>
+        <w:gridCol w:w="5348"/>
       </w:tblGrid>
       <w:tr>
+        <w:trPr>
+          <w:trHeight w:val="266"/>
+        </w:trPr>
         <w:tc>
           <w:tcPr>
-            <w:tcW w:w="3364" w:type="dxa"/>
+            <w:tcW w:w="1460" w:type="dxa"/>
             <w:tcBorders>
               <w:top w:val="single" w:sz="4" w:space="0" w:color="000000"/>
               <w:left w:val="single" w:sz="4" w:space="0" w:color="000000"/>
@@ -20308,7 +20489,7 @@
         </w:tc>
         <w:tc>
           <w:tcPr>
-            <w:tcW w:w="2268" w:type="dxa"/>
+            <w:tcW w:w="4119" w:type="dxa"/>
             <w:tcBorders>
               <w:top w:val="single" w:sz="4" w:space="0" w:color="000000"/>
               <w:left w:val="single" w:sz="4" w:space="0" w:color="000000"/>
@@ -20337,7 +20518,7 @@
         </w:tc>
         <w:tc>
           <w:tcPr>
-            <w:tcW w:w="3119" w:type="dxa"/>
+            <w:tcW w:w="4967" w:type="dxa"/>
             <w:tcBorders>
               <w:top w:val="single" w:sz="4" w:space="0" w:color="000000"/>
               <w:left w:val="single" w:sz="4" w:space="0" w:color="000000"/>
@@ -20373,7 +20554,7 @@
         </w:tc>
         <w:tc>
           <w:tcPr>
-            <w:tcW w:w="5464" w:type="dxa"/>
+            <w:tcW w:w="4121" w:type="dxa"/>
             <w:tcBorders>
               <w:top w:val="single" w:sz="4" w:space="0" w:color="000000"/>
               <w:left w:val="single" w:sz="4" w:space="0" w:color="000000"/>
@@ -20402,9 +20583,12 @@
         </w:tc>
       </w:tr>
       <w:tr>
+        <w:trPr>
+          <w:trHeight w:val="2247"/>
+        </w:trPr>
         <w:tc>
           <w:tcPr>
-            <w:tcW w:w="3364" w:type="dxa"/>
+            <w:tcW w:w="1460" w:type="dxa"/>
             <w:tcBorders>
               <w:top w:val="single" w:sz="4" w:space="0" w:color="000000"/>
               <w:left w:val="single" w:sz="4" w:space="0" w:color="000000"/>
@@ -20431,7 +20615,7 @@
         </w:tc>
         <w:tc>
           <w:tcPr>
-            <w:tcW w:w="2268" w:type="dxa"/>
+            <w:tcW w:w="4119" w:type="dxa"/>
             <w:tcBorders>
               <w:top w:val="single" w:sz="4" w:space="0" w:color="000000"/>
               <w:left w:val="single" w:sz="4" w:space="0" w:color="000000"/>
@@ -20459,7 +20643,7 @@
         </w:tc>
         <w:tc>
           <w:tcPr>
-            <w:tcW w:w="3119" w:type="dxa"/>
+            <w:tcW w:w="4967" w:type="dxa"/>
             <w:tcBorders>
               <w:top w:val="single" w:sz="4" w:space="0" w:color="000000"/>
               <w:left w:val="single" w:sz="4" w:space="0" w:color="000000"/>
@@ -20480,7 +20664,7 @@
         </w:tc>
         <w:tc>
           <w:tcPr>
-            <w:tcW w:w="5464" w:type="dxa"/>
+            <w:tcW w:w="4121" w:type="dxa"/>
             <w:tcBorders>
               <w:top w:val="single" w:sz="4" w:space="0" w:color="000000"/>
               <w:left w:val="single" w:sz="4" w:space="0" w:color="000000"/>
@@ -20503,13 +20687,29 @@
               </w:rPr>
               <w:t xml:space="preserve">Alterando </w:t>
             </w:r>
-            <w:r>
-              <w:rPr>
-                <w:rFonts w:ascii="Liberation Sans" w:hAnsi="Liberation Sans"/>
-                <w:sz w:val="20"/>
-                <w:highlight w:val="red"/>
-              </w:rPr>
-              <w:t>LITTER_CATEGORY con valori non presenti in Associations_cat_TL, lo script continua l’esecuzione non segnalando errori nel file di log.</w:t>
+            <w:commentRangeStart w:id="64"/>
+            <w:r>
+              <w:rPr>
+                <w:rFonts w:ascii="Liberation Sans" w:hAnsi="Liberation Sans"/>
+                <w:sz w:val="20"/>
+                <w:highlight w:val="red"/>
+              </w:rPr>
+              <w:t xml:space="preserve">LITTER_CATEGORY </w:t>
+            </w:r>
+            <w:commentRangeEnd w:id="64"/>
+            <w:r>
+              <w:rPr>
+                <w:rStyle w:val="Rimandocommento"/>
+              </w:rPr>
+              <w:commentReference w:id="64"/>
+            </w:r>
+            <w:r>
+              <w:rPr>
+                <w:rFonts w:ascii="Liberation Sans" w:hAnsi="Liberation Sans"/>
+                <w:sz w:val="20"/>
+                <w:highlight w:val="red"/>
+              </w:rPr>
+              <w:t>con valori non presenti in Associations_cat_TL, lo script continua l’esecuzione non segnalando errori nel file di log.</w:t>
             </w:r>
           </w:p>
           <w:p>
@@ -20523,9 +20723,12 @@
         </w:tc>
       </w:tr>
       <w:tr>
+        <w:trPr>
+          <w:trHeight w:val="2514"/>
+        </w:trPr>
         <w:tc>
           <w:tcPr>
-            <w:tcW w:w="3364" w:type="dxa"/>
+            <w:tcW w:w="1460" w:type="dxa"/>
             <w:tcBorders>
               <w:top w:val="single" w:sz="4" w:space="0" w:color="000000"/>
               <w:left w:val="single" w:sz="4" w:space="0" w:color="000000"/>
@@ -20551,7 +20754,7 @@
         </w:tc>
         <w:tc>
           <w:tcPr>
-            <w:tcW w:w="2268" w:type="dxa"/>
+            <w:tcW w:w="4119" w:type="dxa"/>
             <w:tcBorders>
               <w:top w:val="single" w:sz="4" w:space="0" w:color="000000"/>
               <w:left w:val="single" w:sz="4" w:space="0" w:color="000000"/>
@@ -20579,7 +20782,7 @@
         </w:tc>
         <w:tc>
           <w:tcPr>
-            <w:tcW w:w="3119" w:type="dxa"/>
+            <w:tcW w:w="4967" w:type="dxa"/>
             <w:tcBorders>
               <w:top w:val="single" w:sz="4" w:space="0" w:color="000000"/>
               <w:left w:val="single" w:sz="4" w:space="0" w:color="000000"/>
@@ -20605,7 +20808,7 @@
         </w:tc>
         <w:tc>
           <w:tcPr>
-            <w:tcW w:w="5464" w:type="dxa"/>
+            <w:tcW w:w="4121" w:type="dxa"/>
             <w:tcBorders>
               <w:top w:val="single" w:sz="4" w:space="0" w:color="000000"/>
               <w:left w:val="single" w:sz="4" w:space="0" w:color="000000"/>
@@ -20668,15 +20871,34 @@
                 <w:sz w:val="20"/>
                 <w:highlight w:val="yellow"/>
               </w:rPr>
-              <w:t>(Il messaggio di errore riportato nel log file salta la dichiarazione di HAUL,  riportando solo il numero della HAUL segnalata anticipato da 2019 che presumibilmente rappresenta YEAR).</w:t>
+              <w:t>(</w:t>
+            </w:r>
+            <w:commentRangeStart w:id="65"/>
+            <w:r>
+              <w:rPr>
+                <w:rFonts w:ascii="Liberation Sans" w:hAnsi="Liberation Sans"/>
+                <w:sz w:val="20"/>
+                <w:highlight w:val="yellow"/>
+              </w:rPr>
+              <w:t>Il messaggio di errore riportato nel log file salta la dichiarazione di HAUL,  riportando solo il numero della HAUL segnalata anticipato da 2019 che presumibilmente rappresenta YEAR).</w:t>
+            </w:r>
+            <w:commentRangeEnd w:id="65"/>
+            <w:r>
+              <w:rPr>
+                <w:rStyle w:val="Rimandocommento"/>
+              </w:rPr>
+              <w:commentReference w:id="65"/>
             </w:r>
           </w:p>
         </w:tc>
       </w:tr>
       <w:tr>
+        <w:trPr>
+          <w:trHeight w:val="4514"/>
+        </w:trPr>
         <w:tc>
           <w:tcPr>
-            <w:tcW w:w="3364" w:type="dxa"/>
+            <w:tcW w:w="1460" w:type="dxa"/>
             <w:tcBorders>
               <w:top w:val="single" w:sz="4" w:space="0" w:color="000000"/>
               <w:left w:val="single" w:sz="4" w:space="0" w:color="000000"/>
@@ -20702,7 +20924,7 @@
         </w:tc>
         <w:tc>
           <w:tcPr>
-            <w:tcW w:w="2268" w:type="dxa"/>
+            <w:tcW w:w="4119" w:type="dxa"/>
             <w:tcBorders>
               <w:top w:val="single" w:sz="4" w:space="0" w:color="000000"/>
               <w:left w:val="single" w:sz="4" w:space="0" w:color="000000"/>
@@ -20730,7 +20952,7 @@
         </w:tc>
         <w:tc>
           <w:tcPr>
-            <w:tcW w:w="3119" w:type="dxa"/>
+            <w:tcW w:w="4967" w:type="dxa"/>
             <w:tcBorders>
               <w:top w:val="single" w:sz="4" w:space="0" w:color="000000"/>
               <w:left w:val="single" w:sz="4" w:space="0" w:color="000000"/>
@@ -20781,7 +21003,7 @@
         </w:tc>
         <w:tc>
           <w:tcPr>
-            <w:tcW w:w="5464" w:type="dxa"/>
+            <w:tcW w:w="4121" w:type="dxa"/>
             <w:tcBorders>
               <w:top w:val="single" w:sz="4" w:space="0" w:color="000000"/>
               <w:left w:val="single" w:sz="4" w:space="0" w:color="000000"/>
@@ -20865,7 +21087,24 @@
                 <w:highlight w:val="red"/>
                 <w:lang w:val="en-GB"/>
               </w:rPr>
-              <w:t>3/4-Per TOTAL_WEIGHT_IN_THE_CATEGORY_HAUL</w:t>
+              <w:t xml:space="preserve">3/4-Per </w:t>
+            </w:r>
+            <w:commentRangeStart w:id="66"/>
+            <w:r>
+              <w:rPr>
+                <w:rFonts w:ascii="Liberation Sans" w:hAnsi="Liberation Sans"/>
+                <w:sz w:val="20"/>
+                <w:highlight w:val="red"/>
+                <w:lang w:val="en-GB"/>
+              </w:rPr>
+              <w:t>TOTAL_WEIGHT_IN_THE_CATEGORY_HAUL</w:t>
+            </w:r>
+            <w:commentRangeEnd w:id="66"/>
+            <w:r>
+              <w:rPr>
+                <w:rStyle w:val="Rimandocommento"/>
+              </w:rPr>
+              <w:commentReference w:id="66"/>
             </w:r>
           </w:p>
           <w:p>
@@ -20920,9 +21159,12 @@
         </w:tc>
       </w:tr>
       <w:tr>
+        <w:trPr>
+          <w:trHeight w:val="1486"/>
+        </w:trPr>
         <w:tc>
           <w:tcPr>
-            <w:tcW w:w="3364" w:type="dxa"/>
+            <w:tcW w:w="1460" w:type="dxa"/>
             <w:tcBorders>
               <w:top w:val="single" w:sz="4" w:space="0" w:color="000000"/>
               <w:left w:val="single" w:sz="4" w:space="0" w:color="000000"/>
@@ -20949,7 +21191,7 @@
         </w:tc>
         <w:tc>
           <w:tcPr>
-            <w:tcW w:w="2268" w:type="dxa"/>
+            <w:tcW w:w="4119" w:type="dxa"/>
             <w:tcBorders>
               <w:top w:val="single" w:sz="4" w:space="0" w:color="000000"/>
               <w:left w:val="single" w:sz="4" w:space="0" w:color="000000"/>
@@ -20977,7 +21219,7 @@
         </w:tc>
         <w:tc>
           <w:tcPr>
-            <w:tcW w:w="3119" w:type="dxa"/>
+            <w:tcW w:w="4967" w:type="dxa"/>
             <w:tcBorders>
               <w:top w:val="single" w:sz="4" w:space="0" w:color="000000"/>
               <w:left w:val="single" w:sz="4" w:space="0" w:color="000000"/>
@@ -21004,7 +21246,7 @@
         </w:tc>
         <w:tc>
           <w:tcPr>
-            <w:tcW w:w="5464" w:type="dxa"/>
+            <w:tcW w:w="4121" w:type="dxa"/>
             <w:tcBorders>
               <w:top w:val="single" w:sz="4" w:space="0" w:color="000000"/>
               <w:left w:val="single" w:sz="4" w:space="0" w:color="000000"/>
@@ -21051,7 +21293,31 @@
                 <w:sz w:val="20"/>
                 <w:highlight w:val="yellow"/>
               </w:rPr>
-              <w:t>(il messaggio riportato, non</w:t>
+              <w:t xml:space="preserve">(il </w:t>
+            </w:r>
+            <w:commentRangeStart w:id="67"/>
+            <w:r>
+              <w:rPr>
+                <w:rFonts w:ascii="Liberation Sans" w:hAnsi="Liberation Sans"/>
+                <w:sz w:val="20"/>
+                <w:highlight w:val="yellow"/>
+              </w:rPr>
+              <w:t>messaggio riportato</w:t>
+            </w:r>
+            <w:commentRangeEnd w:id="67"/>
+            <w:r>
+              <w:rPr>
+                <w:rStyle w:val="Rimandocommento"/>
+              </w:rPr>
+              <w:commentReference w:id="67"/>
+            </w:r>
+            <w:r>
+              <w:rPr>
+                <w:rFonts w:ascii="Liberation Sans" w:hAnsi="Liberation Sans"/>
+                <w:sz w:val="20"/>
+                <w:highlight w:val="yellow"/>
+              </w:rPr>
+              <w:t>, non</w:t>
             </w:r>
             <w:r>
               <w:rPr>
@@ -21073,9 +21339,12 @@
         </w:tc>
       </w:tr>
       <w:tr>
+        <w:trPr>
+          <w:trHeight w:val="1694"/>
+        </w:trPr>
         <w:tc>
           <w:tcPr>
-            <w:tcW w:w="3364" w:type="dxa"/>
+            <w:tcW w:w="1460" w:type="dxa"/>
             <w:tcBorders>
               <w:top w:val="single" w:sz="4" w:space="0" w:color="000000"/>
               <w:left w:val="single" w:sz="4" w:space="0" w:color="000000"/>
@@ -21101,7 +21370,7 @@
         </w:tc>
         <w:tc>
           <w:tcPr>
-            <w:tcW w:w="2268" w:type="dxa"/>
+            <w:tcW w:w="4119" w:type="dxa"/>
             <w:tcBorders>
               <w:top w:val="single" w:sz="4" w:space="0" w:color="000000"/>
               <w:left w:val="single" w:sz="4" w:space="0" w:color="000000"/>
@@ -21118,18 +21387,26 @@
                 <w:lang w:val="en-GB"/>
               </w:rPr>
             </w:pPr>
+            <w:commentRangeStart w:id="68"/>
             <w:r>
               <w:rPr>
                 <w:rFonts w:ascii="Courier" w:hAnsi="Courier"/>
                 <w:lang w:val="en-GB"/>
               </w:rPr>
               <w:t>check_0_nbTL</w:t>
+            </w:r>
+            <w:commentRangeEnd w:id="68"/>
+            <w:r>
+              <w:rPr>
+                <w:rStyle w:val="Rimandocommento"/>
+              </w:rPr>
+              <w:commentReference w:id="68"/>
             </w:r>
           </w:p>
         </w:tc>
         <w:tc>
           <w:tcPr>
-            <w:tcW w:w="3119" w:type="dxa"/>
+            <w:tcW w:w="4967" w:type="dxa"/>
             <w:tcBorders>
               <w:top w:val="single" w:sz="4" w:space="0" w:color="000000"/>
               <w:left w:val="single" w:sz="4" w:space="0" w:color="000000"/>
@@ -21150,7 +21427,7 @@
         </w:tc>
         <w:tc>
           <w:tcPr>
-            <w:tcW w:w="5464" w:type="dxa"/>
+            <w:tcW w:w="4121" w:type="dxa"/>
             <w:tcBorders>
               <w:top w:val="single" w:sz="4" w:space="0" w:color="000000"/>
               <w:left w:val="single" w:sz="4" w:space="0" w:color="000000"/>
@@ -21216,7 +21493,7 @@
           <w:lang w:val="en-GB"/>
         </w:rPr>
       </w:pPr>
-      <w:bookmarkStart w:id="53" w:name="_Toc383104063"/>
+      <w:bookmarkStart w:id="69" w:name="_Toc383104063"/>
       <w:r>
         <w:rPr>
           <w:b/>
@@ -21228,7 +21505,7 @@
         </w:rPr>
         <w:t>2.7 Cross-checks</w:t>
       </w:r>
-      <w:bookmarkEnd w:id="53"/>
+      <w:bookmarkEnd w:id="69"/>
     </w:p>
     <w:p>
       <w:pPr>
@@ -21840,7 +22117,7 @@
                 <w:highlight w:val="darkGreen"/>
               </w:rPr>
             </w:pPr>
-            <w:bookmarkStart w:id="54" w:name="__DdeLink__1657_1591662334"/>
+            <w:bookmarkStart w:id="70" w:name="__DdeLink__1657_1591662334"/>
             <w:r>
               <w:rPr>
                 <w:rFonts w:ascii="Courier" w:hAnsi="Courier"/>
@@ -21856,7 +22133,7 @@
               <w:lastRenderedPageBreak/>
               <w:t>l’esecuzione segnalando il warning nel file di log.</w:t>
             </w:r>
-            <w:bookmarkEnd w:id="54"/>
+            <w:bookmarkEnd w:id="70"/>
           </w:p>
         </w:tc>
       </w:tr>
@@ -22716,7 +22993,29 @@
                 <w:rFonts w:ascii="Courier" w:hAnsi="Courier"/>
                 <w:highlight w:val="yellow"/>
               </w:rPr>
-              <w:t>2-Per YEAR diverso in TA; lo script si arresta segnalando solo l’errore in console.</w:t>
+              <w:t xml:space="preserve">2-Per </w:t>
+            </w:r>
+            <w:commentRangeStart w:id="71"/>
+            <w:r>
+              <w:rPr>
+                <w:rFonts w:ascii="Courier" w:hAnsi="Courier"/>
+                <w:highlight w:val="yellow"/>
+              </w:rPr>
+              <w:t>YEAR</w:t>
+            </w:r>
+            <w:commentRangeEnd w:id="71"/>
+            <w:r>
+              <w:rPr>
+                <w:rStyle w:val="Rimandocommento"/>
+              </w:rPr>
+              <w:commentReference w:id="71"/>
+            </w:r>
+            <w:r>
+              <w:rPr>
+                <w:rFonts w:ascii="Courier" w:hAnsi="Courier"/>
+                <w:highlight w:val="yellow"/>
+              </w:rPr>
+              <w:t xml:space="preserve"> diverso in TA; lo script si arresta segnalando solo l’errore in console.</w:t>
             </w:r>
           </w:p>
           <w:p>
@@ -22851,7 +23150,29 @@
                 <w:rFonts w:ascii="Courier" w:hAnsi="Courier"/>
                 <w:highlight w:val="red"/>
               </w:rPr>
-              <w:t>6-Per YEAR in TC diverso da TA e TB; lo script continua l’esecuzione</w:t>
+              <w:t xml:space="preserve">6-Per </w:t>
+            </w:r>
+            <w:commentRangeStart w:id="72"/>
+            <w:r>
+              <w:rPr>
+                <w:rFonts w:ascii="Courier" w:hAnsi="Courier"/>
+                <w:highlight w:val="red"/>
+              </w:rPr>
+              <w:t>YEAR</w:t>
+            </w:r>
+            <w:commentRangeEnd w:id="72"/>
+            <w:r>
+              <w:rPr>
+                <w:rStyle w:val="Rimandocommento"/>
+              </w:rPr>
+              <w:commentReference w:id="72"/>
+            </w:r>
+            <w:r>
+              <w:rPr>
+                <w:rFonts w:ascii="Courier" w:hAnsi="Courier"/>
+                <w:highlight w:val="red"/>
+              </w:rPr>
+              <w:t xml:space="preserve"> in TC diverso da TA e TB; lo script continua l’esecuzione</w:t>
             </w:r>
             <w:r>
               <w:rPr>
@@ -22988,20 +23309,20 @@
     </w:p>
     <w:tbl>
       <w:tblPr>
-        <w:tblW w:w="14601" w:type="dxa"/>
+        <w:tblW w:w="14419" w:type="dxa"/>
         <w:tblInd w:w="-142" w:type="dxa"/>
         <w:tblLook w:val="01E0" w:firstRow="1" w:lastRow="1" w:firstColumn="1" w:lastColumn="1" w:noHBand="0" w:noVBand="0"/>
       </w:tblPr>
       <w:tblGrid>
-        <w:gridCol w:w="1643"/>
-        <w:gridCol w:w="3385"/>
-        <w:gridCol w:w="6554"/>
-        <w:gridCol w:w="9578"/>
+        <w:gridCol w:w="1169"/>
+        <w:gridCol w:w="2332"/>
+        <w:gridCol w:w="4449"/>
+        <w:gridCol w:w="6469"/>
       </w:tblGrid>
       <w:tr>
         <w:tc>
           <w:tcPr>
-            <w:tcW w:w="3778" w:type="dxa"/>
+            <w:tcW w:w="1169" w:type="dxa"/>
             <w:tcBorders>
               <w:top w:val="single" w:sz="4" w:space="0" w:color="000000"/>
               <w:left w:val="single" w:sz="4" w:space="0" w:color="000000"/>
@@ -23030,7 +23351,7 @@
         </w:tc>
         <w:tc>
           <w:tcPr>
-            <w:tcW w:w="2601" w:type="dxa"/>
+            <w:tcW w:w="5205" w:type="dxa"/>
             <w:tcBorders>
               <w:top w:val="single" w:sz="4" w:space="0" w:color="000000"/>
               <w:left w:val="single" w:sz="4" w:space="0" w:color="000000"/>
@@ -23059,7 +23380,7 @@
         </w:tc>
         <w:tc>
           <w:tcPr>
-            <w:tcW w:w="2552" w:type="dxa"/>
+            <w:tcW w:w="1576" w:type="dxa"/>
             <w:tcBorders>
               <w:top w:val="single" w:sz="4" w:space="0" w:color="000000"/>
               <w:left w:val="single" w:sz="4" w:space="0" w:color="000000"/>
@@ -23081,7 +23402,7 @@
         </w:tc>
         <w:tc>
           <w:tcPr>
-            <w:tcW w:w="5669" w:type="dxa"/>
+            <w:tcW w:w="6469" w:type="dxa"/>
             <w:tcBorders>
               <w:top w:val="single" w:sz="4" w:space="0" w:color="000000"/>
               <w:left w:val="single" w:sz="4" w:space="0" w:color="000000"/>
@@ -23105,7 +23426,7 @@
       <w:tr>
         <w:tc>
           <w:tcPr>
-            <w:tcW w:w="3778" w:type="dxa"/>
+            <w:tcW w:w="1169" w:type="dxa"/>
             <w:tcBorders>
               <w:top w:val="single" w:sz="4" w:space="0" w:color="000000"/>
               <w:left w:val="single" w:sz="4" w:space="0" w:color="000000"/>
@@ -23126,13 +23447,20 @@
               <w:rPr>
                 <w:lang w:val="en-GB"/>
               </w:rPr>
-              <w:t>Check if the individuals by species, length, sex and maturity stage reported in TE are less than the number reported in TC</w:t>
+              <w:t>Check if the individuals by species, length, sex and maturity stage reported in TE are less than the numb</w:t>
+            </w:r>
+            <w:r>
+              <w:rPr>
+                <w:lang w:val="en-GB"/>
+              </w:rPr>
+              <w:lastRenderedPageBreak/>
+              <w:t>er reported in TC</w:t>
             </w:r>
           </w:p>
         </w:tc>
         <w:tc>
           <w:tcPr>
-            <w:tcW w:w="2601" w:type="dxa"/>
+            <w:tcW w:w="5205" w:type="dxa"/>
             <w:tcBorders>
               <w:top w:val="single" w:sz="4" w:space="0" w:color="000000"/>
               <w:left w:val="single" w:sz="4" w:space="0" w:color="000000"/>
@@ -23154,6 +23482,7 @@
                 <w:rFonts w:ascii="Courier" w:hAnsi="Courier"/>
                 <w:lang w:val="en-GB"/>
               </w:rPr>
+              <w:lastRenderedPageBreak/>
               <w:t>check_TE_TC</w:t>
             </w:r>
           </w:p>
@@ -23170,7 +23499,7 @@
         </w:tc>
         <w:tc>
           <w:tcPr>
-            <w:tcW w:w="2552" w:type="dxa"/>
+            <w:tcW w:w="1576" w:type="dxa"/>
             <w:tcBorders>
               <w:top w:val="single" w:sz="4" w:space="0" w:color="000000"/>
               <w:left w:val="single" w:sz="4" w:space="0" w:color="000000"/>
@@ -23204,7 +23533,7 @@
         </w:tc>
         <w:tc>
           <w:tcPr>
-            <w:tcW w:w="5669" w:type="dxa"/>
+            <w:tcW w:w="6469" w:type="dxa"/>
             <w:tcBorders>
               <w:top w:val="single" w:sz="4" w:space="0" w:color="000000"/>
               <w:left w:val="single" w:sz="4" w:space="0" w:color="000000"/>
@@ -23266,7 +23595,7 @@
       <w:tr>
         <w:tc>
           <w:tcPr>
-            <w:tcW w:w="3778" w:type="dxa"/>
+            <w:tcW w:w="1169" w:type="dxa"/>
             <w:tcBorders>
               <w:top w:val="single" w:sz="4" w:space="0" w:color="000000"/>
               <w:left w:val="single" w:sz="4" w:space="0" w:color="000000"/>
@@ -23293,7 +23622,7 @@
         </w:tc>
         <w:tc>
           <w:tcPr>
-            <w:tcW w:w="2601" w:type="dxa"/>
+            <w:tcW w:w="5205" w:type="dxa"/>
             <w:tcBorders>
               <w:top w:val="single" w:sz="4" w:space="0" w:color="000000"/>
               <w:left w:val="single" w:sz="4" w:space="0" w:color="000000"/>
@@ -23329,7 +23658,7 @@
         </w:tc>
         <w:tc>
           <w:tcPr>
-            <w:tcW w:w="2552" w:type="dxa"/>
+            <w:tcW w:w="1576" w:type="dxa"/>
             <w:tcBorders>
               <w:top w:val="single" w:sz="4" w:space="0" w:color="000000"/>
               <w:left w:val="single" w:sz="4" w:space="0" w:color="000000"/>
@@ -23391,7 +23720,7 @@
         </w:tc>
         <w:tc>
           <w:tcPr>
-            <w:tcW w:w="5669" w:type="dxa"/>
+            <w:tcW w:w="6469" w:type="dxa"/>
             <w:tcBorders>
               <w:top w:val="single" w:sz="4" w:space="0" w:color="000000"/>
               <w:left w:val="single" w:sz="4" w:space="0" w:color="000000"/>
@@ -23413,7 +23742,29 @@
                 <w:rFonts w:ascii="Courier" w:hAnsi="Courier"/>
                 <w:highlight w:val="red"/>
               </w:rPr>
-              <w:t>1-Per MONTH in TB diverso da quello in TC e TE, lo script</w:t>
+              <w:t xml:space="preserve">1-Per </w:t>
+            </w:r>
+            <w:commentRangeStart w:id="73"/>
+            <w:r>
+              <w:rPr>
+                <w:rFonts w:ascii="Courier" w:hAnsi="Courier"/>
+                <w:highlight w:val="red"/>
+              </w:rPr>
+              <w:t xml:space="preserve">MONTH in TB </w:t>
+            </w:r>
+            <w:commentRangeEnd w:id="73"/>
+            <w:r>
+              <w:rPr>
+                <w:rStyle w:val="Rimandocommento"/>
+              </w:rPr>
+              <w:commentReference w:id="73"/>
+            </w:r>
+            <w:r>
+              <w:rPr>
+                <w:rFonts w:ascii="Courier" w:hAnsi="Courier"/>
+                <w:highlight w:val="red"/>
+              </w:rPr>
+              <w:t>diverso da quello in TC e TE, lo script</w:t>
             </w:r>
             <w:r>
               <w:rPr>
@@ -23450,7 +23801,29 @@
                 <w:rFonts w:ascii="Courier" w:hAnsi="Courier"/>
                 <w:highlight w:val="red"/>
               </w:rPr>
-              <w:t>2-Per DAY in TB diverso da quello in TC e TE, lo script</w:t>
+              <w:t xml:space="preserve">2-Per </w:t>
+            </w:r>
+            <w:commentRangeStart w:id="74"/>
+            <w:r>
+              <w:rPr>
+                <w:rFonts w:ascii="Courier" w:hAnsi="Courier"/>
+                <w:highlight w:val="red"/>
+              </w:rPr>
+              <w:t xml:space="preserve">DAY </w:t>
+            </w:r>
+            <w:commentRangeEnd w:id="74"/>
+            <w:r>
+              <w:rPr>
+                <w:rStyle w:val="Rimandocommento"/>
+              </w:rPr>
+              <w:commentReference w:id="74"/>
+            </w:r>
+            <w:r>
+              <w:rPr>
+                <w:rFonts w:ascii="Courier" w:hAnsi="Courier"/>
+                <w:highlight w:val="red"/>
+              </w:rPr>
+              <w:t>in TB diverso da quello in TC e TE, lo script</w:t>
             </w:r>
             <w:r>
               <w:rPr>
@@ -23494,6 +23867,265 @@
                 <w:rFonts w:ascii="Courier" w:hAnsi="Courier"/>
                 <w:highlight w:val="red"/>
               </w:rPr>
+              <w:t xml:space="preserve">Per </w:t>
+            </w:r>
+            <w:commentRangeStart w:id="75"/>
+            <w:r>
+              <w:rPr>
+                <w:rFonts w:ascii="Courier" w:hAnsi="Courier"/>
+                <w:highlight w:val="red"/>
+              </w:rPr>
+              <w:t>MONTH</w:t>
+            </w:r>
+            <w:r>
+              <w:rPr>
+                <w:rFonts w:ascii="Courier" w:hAnsi="Courier"/>
+                <w:highlight w:val="red"/>
+              </w:rPr>
+              <w:t xml:space="preserve"> in TC</w:t>
+            </w:r>
+            <w:commentRangeEnd w:id="75"/>
+            <w:r>
+              <w:rPr>
+                <w:rStyle w:val="Rimandocommento"/>
+              </w:rPr>
+              <w:commentReference w:id="75"/>
+            </w:r>
+            <w:r>
+              <w:rPr>
+                <w:rFonts w:ascii="Courier" w:hAnsi="Courier"/>
+                <w:highlight w:val="red"/>
+              </w:rPr>
+              <w:t xml:space="preserve"> diverso da quello in TB</w:t>
+            </w:r>
+            <w:r>
+              <w:rPr>
+                <w:rFonts w:ascii="Courier" w:hAnsi="Courier"/>
+                <w:highlight w:val="red"/>
+              </w:rPr>
+              <w:t xml:space="preserve"> e TE, lo script</w:t>
+            </w:r>
+            <w:r>
+              <w:rPr>
+                <w:rFonts w:ascii="Courier" w:hAnsi="Courier"/>
+              </w:rPr>
+              <w:t xml:space="preserve"> </w:t>
+            </w:r>
+            <w:r>
+              <w:rPr>
+                <w:rFonts w:ascii="Courier" w:hAnsi="Courier"/>
+                <w:highlight w:val="red"/>
+              </w:rPr>
+              <w:t>continua l’esecuzione non segnalando errori nel log.</w:t>
+            </w:r>
+          </w:p>
+          <w:p>
+            <w:pPr>
+              <w:jc w:val="both"/>
+              <w:rPr>
+                <w:rFonts w:ascii="Courier" w:hAnsi="Courier"/>
+                <w:highlight w:val="red"/>
+              </w:rPr>
+            </w:pPr>
+          </w:p>
+          <w:p>
+            <w:pPr>
+              <w:jc w:val="both"/>
+              <w:rPr>
+                <w:rFonts w:ascii="Courier" w:hAnsi="Courier"/>
+                <w:highlight w:val="red"/>
+              </w:rPr>
+            </w:pPr>
+            <w:r>
+              <w:rPr>
+                <w:rFonts w:ascii="Courier" w:hAnsi="Courier"/>
+                <w:highlight w:val="red"/>
+              </w:rPr>
+              <w:t>4</w:t>
+            </w:r>
+            <w:r>
+              <w:rPr>
+                <w:rFonts w:ascii="Courier" w:hAnsi="Courier"/>
+                <w:highlight w:val="red"/>
+              </w:rPr>
+              <w:t>-</w:t>
+            </w:r>
+            <w:r>
+              <w:rPr>
+                <w:rFonts w:ascii="Courier" w:hAnsi="Courier"/>
+                <w:highlight w:val="red"/>
+              </w:rPr>
+              <w:t xml:space="preserve">Per </w:t>
+            </w:r>
+            <w:commentRangeStart w:id="76"/>
+            <w:r>
+              <w:rPr>
+                <w:rFonts w:ascii="Courier" w:hAnsi="Courier"/>
+                <w:highlight w:val="red"/>
+              </w:rPr>
+              <w:t>DAY in TC</w:t>
+            </w:r>
+            <w:commentRangeEnd w:id="76"/>
+            <w:r>
+              <w:rPr>
+                <w:rStyle w:val="Rimandocommento"/>
+              </w:rPr>
+              <w:commentReference w:id="76"/>
+            </w:r>
+            <w:r>
+              <w:rPr>
+                <w:rFonts w:ascii="Courier" w:hAnsi="Courier"/>
+                <w:highlight w:val="red"/>
+              </w:rPr>
+              <w:t xml:space="preserve"> diverso da quello in TB</w:t>
+            </w:r>
+            <w:r>
+              <w:rPr>
+                <w:rFonts w:ascii="Courier" w:hAnsi="Courier"/>
+                <w:highlight w:val="red"/>
+              </w:rPr>
+              <w:t xml:space="preserve"> e TE, lo script</w:t>
+            </w:r>
+            <w:r>
+              <w:rPr>
+                <w:rFonts w:ascii="Courier" w:hAnsi="Courier"/>
+              </w:rPr>
+              <w:t xml:space="preserve"> </w:t>
+            </w:r>
+            <w:r>
+              <w:rPr>
+                <w:rFonts w:ascii="Courier" w:hAnsi="Courier"/>
+                <w:highlight w:val="red"/>
+              </w:rPr>
+              <w:t>continua l’esecuzione non segnalando errori nel log.</w:t>
+            </w:r>
+          </w:p>
+          <w:p>
+            <w:pPr>
+              <w:jc w:val="both"/>
+              <w:rPr>
+                <w:rFonts w:ascii="Courier" w:hAnsi="Courier"/>
+                <w:highlight w:val="red"/>
+              </w:rPr>
+            </w:pPr>
+          </w:p>
+          <w:p>
+            <w:pPr>
+              <w:jc w:val="both"/>
+              <w:rPr>
+                <w:rFonts w:ascii="Courier" w:hAnsi="Courier"/>
+                <w:highlight w:val="red"/>
+              </w:rPr>
+            </w:pPr>
+            <w:r>
+              <w:rPr>
+                <w:rFonts w:ascii="Courier" w:hAnsi="Courier"/>
+                <w:highlight w:val="yellow"/>
+              </w:rPr>
+              <w:t xml:space="preserve">5-Per MONTH in TE diverso da quello in TB e TC, lo script </w:t>
+            </w:r>
+            <w:r>
+              <w:rPr>
+                <w:rFonts w:ascii="Courier" w:hAnsi="Courier"/>
+                <w:highlight w:val="yellow"/>
+              </w:rPr>
+              <w:t>si arresta</w:t>
+            </w:r>
+            <w:r>
+              <w:rPr>
+                <w:rFonts w:ascii="Courier" w:hAnsi="Courier"/>
+                <w:highlight w:val="yellow"/>
+              </w:rPr>
+              <w:t xml:space="preserve"> segnalando </w:t>
+            </w:r>
+            <w:r>
+              <w:rPr>
+                <w:rFonts w:ascii="Courier" w:hAnsi="Courier"/>
+                <w:highlight w:val="yellow"/>
+              </w:rPr>
+              <w:t xml:space="preserve">il </w:t>
+            </w:r>
+            <w:commentRangeStart w:id="77"/>
+            <w:r>
+              <w:rPr>
+                <w:rFonts w:ascii="Courier" w:hAnsi="Courier"/>
+                <w:highlight w:val="yellow"/>
+              </w:rPr>
+              <w:t>warning</w:t>
+            </w:r>
+            <w:r>
+              <w:rPr>
+                <w:rFonts w:ascii="Courier" w:hAnsi="Courier"/>
+                <w:highlight w:val="yellow"/>
+              </w:rPr>
+              <w:t xml:space="preserve"> </w:t>
+            </w:r>
+            <w:commentRangeEnd w:id="77"/>
+            <w:r>
+              <w:rPr>
+                <w:rStyle w:val="Rimandocommento"/>
+              </w:rPr>
+              <w:commentReference w:id="77"/>
+            </w:r>
+            <w:r>
+              <w:rPr>
+                <w:rFonts w:ascii="Courier" w:hAnsi="Courier"/>
+                <w:highlight w:val="yellow"/>
+              </w:rPr>
+              <w:t>nel log.</w:t>
+            </w:r>
+          </w:p>
+          <w:p>
+            <w:pPr>
+              <w:jc w:val="both"/>
+              <w:rPr>
+                <w:rFonts w:ascii="Courier" w:hAnsi="Courier"/>
+                <w:highlight w:val="yellow"/>
+              </w:rPr>
+            </w:pPr>
+            <w:r>
+              <w:rPr>
+                <w:rFonts w:ascii="Courier" w:hAnsi="Courier"/>
+                <w:highlight w:val="yellow"/>
+              </w:rPr>
+              <w:t>(prevale comparazione tra dati in TE e TA)</w:t>
+            </w:r>
+          </w:p>
+          <w:p>
+            <w:pPr>
+              <w:jc w:val="both"/>
+              <w:rPr>
+                <w:rFonts w:ascii="Courier" w:hAnsi="Courier"/>
+              </w:rPr>
+            </w:pPr>
+          </w:p>
+          <w:p>
+            <w:pPr>
+              <w:jc w:val="both"/>
+              <w:rPr>
+                <w:rFonts w:ascii="Courier" w:hAnsi="Courier"/>
+                <w:highlight w:val="red"/>
+              </w:rPr>
+            </w:pPr>
+            <w:r>
+              <w:rPr>
+                <w:rFonts w:ascii="Courier" w:hAnsi="Courier"/>
+                <w:highlight w:val="red"/>
+              </w:rPr>
+              <w:t>6</w:t>
+            </w:r>
+            <w:r>
+              <w:rPr>
+                <w:rFonts w:ascii="Courier" w:hAnsi="Courier"/>
+                <w:highlight w:val="red"/>
+              </w:rPr>
+              <w:t>-</w:t>
+            </w:r>
+            <w:r>
+              <w:rPr>
+                <w:rFonts w:ascii="Courier" w:hAnsi="Courier"/>
+                <w:highlight w:val="red"/>
+              </w:rPr>
               <w:t>Per MONTH</w:t>
             </w:r>
             <w:r>
@@ -23501,14 +24133,57 @@
                 <w:rFonts w:ascii="Courier" w:hAnsi="Courier"/>
                 <w:highlight w:val="red"/>
               </w:rPr>
-              <w:t xml:space="preserve"> in TC diverso da quello in TB</w:t>
-            </w:r>
-            <w:r>
-              <w:rPr>
-                <w:rFonts w:ascii="Courier" w:hAnsi="Courier"/>
-                <w:highlight w:val="red"/>
-              </w:rPr>
-              <w:t xml:space="preserve"> e TE, lo script</w:t>
+              <w:t xml:space="preserve"> in TE diverso da quello in TB</w:t>
+            </w:r>
+            <w:r>
+              <w:rPr>
+                <w:rFonts w:ascii="Courier" w:hAnsi="Courier"/>
+                <w:highlight w:val="red"/>
+              </w:rPr>
+              <w:t xml:space="preserve"> e T</w:t>
+            </w:r>
+            <w:r>
+              <w:rPr>
+                <w:rFonts w:ascii="Courier" w:hAnsi="Courier"/>
+                <w:highlight w:val="red"/>
+              </w:rPr>
+              <w:t xml:space="preserve">C </w:t>
+            </w:r>
+            <w:r>
+              <w:rPr>
+                <w:rFonts w:ascii="Courier" w:hAnsi="Courier"/>
+                <w:highlight w:val="yellow"/>
+              </w:rPr>
+              <w:t xml:space="preserve">(rettificando il </w:t>
+            </w:r>
+            <w:commentRangeStart w:id="78"/>
+            <w:r>
+              <w:rPr>
+                <w:rFonts w:ascii="Courier" w:hAnsi="Courier"/>
+                <w:highlight w:val="yellow"/>
+              </w:rPr>
+              <w:t>TA</w:t>
+            </w:r>
+            <w:commentRangeEnd w:id="78"/>
+            <w:r>
+              <w:rPr>
+                <w:rStyle w:val="Rimandocommento"/>
+              </w:rPr>
+              <w:commentReference w:id="78"/>
+            </w:r>
+            <w:r>
+              <w:rPr>
+                <w:rFonts w:ascii="Courier" w:hAnsi="Courier"/>
+                <w:highlight w:val="yellow"/>
+              </w:rPr>
+              <w:t xml:space="preserve">), </w:t>
+            </w:r>
+            <w:r>
+              <w:rPr>
+                <w:rFonts w:ascii="Courier" w:hAnsi="Courier"/>
+                <w:highlight w:val="red"/>
+              </w:rPr>
+              <w:t>lo script</w:t>
             </w:r>
             <w:r>
               <w:rPr>
@@ -23546,8 +24221,7 @@
                 <w:rFonts w:ascii="Courier" w:hAnsi="Courier"/>
                 <w:highlight w:val="red"/>
               </w:rPr>
-              <w:lastRenderedPageBreak/>
-              <w:t>4</w:t>
+              <w:t>7</w:t>
             </w:r>
             <w:r>
               <w:rPr>
@@ -23568,141 +24242,7 @@
                 <w:rFonts w:ascii="Courier" w:hAnsi="Courier"/>
                 <w:highlight w:val="red"/>
               </w:rPr>
-              <w:t>DAY in TC diverso da quello in TB</w:t>
-            </w:r>
-            <w:r>
-              <w:rPr>
-                <w:rFonts w:ascii="Courier" w:hAnsi="Courier"/>
-                <w:highlight w:val="red"/>
-              </w:rPr>
-              <w:t xml:space="preserve"> e TE, lo script</w:t>
-            </w:r>
-            <w:r>
-              <w:rPr>
-                <w:rFonts w:ascii="Courier" w:hAnsi="Courier"/>
-              </w:rPr>
-              <w:t xml:space="preserve"> </w:t>
-            </w:r>
-            <w:r>
-              <w:rPr>
-                <w:rFonts w:ascii="Courier" w:hAnsi="Courier"/>
-                <w:highlight w:val="red"/>
-              </w:rPr>
-              <w:t>continua l’esecuzione non segnalando errori nel log.</w:t>
-            </w:r>
-          </w:p>
-          <w:p>
-            <w:pPr>
-              <w:jc w:val="both"/>
-              <w:rPr>
-                <w:rFonts w:ascii="Courier" w:hAnsi="Courier"/>
-                <w:highlight w:val="red"/>
-              </w:rPr>
-            </w:pPr>
-          </w:p>
-          <w:p>
-            <w:pPr>
-              <w:jc w:val="both"/>
-              <w:rPr>
-                <w:rFonts w:ascii="Courier" w:hAnsi="Courier"/>
-                <w:highlight w:val="red"/>
-              </w:rPr>
-            </w:pPr>
-            <w:r>
-              <w:rPr>
-                <w:rFonts w:ascii="Courier" w:hAnsi="Courier"/>
-                <w:highlight w:val="yellow"/>
-              </w:rPr>
-              <w:t xml:space="preserve">5-Per MONTH in TE diverso da quello in TB e TC, lo script </w:t>
-            </w:r>
-            <w:r>
-              <w:rPr>
-                <w:rFonts w:ascii="Courier" w:hAnsi="Courier"/>
-                <w:highlight w:val="yellow"/>
-              </w:rPr>
-              <w:t>si arresta</w:t>
-            </w:r>
-            <w:r>
-              <w:rPr>
-                <w:rFonts w:ascii="Courier" w:hAnsi="Courier"/>
-                <w:highlight w:val="yellow"/>
-              </w:rPr>
-              <w:t xml:space="preserve"> segnalando </w:t>
-            </w:r>
-            <w:r>
-              <w:rPr>
-                <w:rFonts w:ascii="Courier" w:hAnsi="Courier"/>
-                <w:highlight w:val="yellow"/>
-              </w:rPr>
-              <w:t>il warning</w:t>
-            </w:r>
-            <w:r>
-              <w:rPr>
-                <w:rFonts w:ascii="Courier" w:hAnsi="Courier"/>
-                <w:highlight w:val="yellow"/>
-              </w:rPr>
-              <w:t xml:space="preserve"> nel log.</w:t>
-            </w:r>
-          </w:p>
-          <w:p>
-            <w:pPr>
-              <w:jc w:val="both"/>
-              <w:rPr>
-                <w:rFonts w:ascii="Courier" w:hAnsi="Courier"/>
-                <w:highlight w:val="yellow"/>
-              </w:rPr>
-            </w:pPr>
-            <w:r>
-              <w:rPr>
-                <w:rFonts w:ascii="Courier" w:hAnsi="Courier"/>
-                <w:highlight w:val="yellow"/>
-              </w:rPr>
-              <w:t>(prevale comparazione tra dati in TE e TA)</w:t>
-            </w:r>
-          </w:p>
-          <w:p>
-            <w:pPr>
-              <w:jc w:val="both"/>
-              <w:rPr>
-                <w:rFonts w:ascii="Courier" w:hAnsi="Courier"/>
-              </w:rPr>
-            </w:pPr>
-          </w:p>
-          <w:p>
-            <w:pPr>
-              <w:jc w:val="both"/>
-              <w:rPr>
-                <w:rFonts w:ascii="Courier" w:hAnsi="Courier"/>
-                <w:highlight w:val="red"/>
-              </w:rPr>
-            </w:pPr>
-            <w:r>
-              <w:rPr>
-                <w:rFonts w:ascii="Courier" w:hAnsi="Courier"/>
-                <w:highlight w:val="red"/>
-              </w:rPr>
-              <w:t>6</w:t>
-            </w:r>
-            <w:r>
-              <w:rPr>
-                <w:rFonts w:ascii="Courier" w:hAnsi="Courier"/>
-                <w:highlight w:val="red"/>
-              </w:rPr>
-              <w:t>-</w:t>
-            </w:r>
-            <w:r>
-              <w:rPr>
-                <w:rFonts w:ascii="Courier" w:hAnsi="Courier"/>
-                <w:highlight w:val="red"/>
-              </w:rPr>
-              <w:t>Per MONTH</w:t>
-            </w:r>
-            <w:r>
-              <w:rPr>
-                <w:rFonts w:ascii="Courier" w:hAnsi="Courier"/>
-                <w:highlight w:val="red"/>
-              </w:rPr>
-              <w:t xml:space="preserve"> in TE diverso da quello in TB</w:t>
+              <w:t>DAY in TE diverso da quello in TB</w:t>
             </w:r>
             <w:r>
               <w:rPr>
@@ -23723,94 +24263,29 @@
                 <w:rFonts w:ascii="Courier" w:hAnsi="Courier"/>
                 <w:highlight w:val="yellow"/>
               </w:rPr>
-              <w:t xml:space="preserve">(rettificando il TA), </w:t>
-            </w:r>
-            <w:r>
-              <w:rPr>
-                <w:rFonts w:ascii="Courier" w:hAnsi="Courier"/>
-                <w:highlight w:val="red"/>
-              </w:rPr>
-              <w:t>lo script</w:t>
-            </w:r>
-            <w:r>
-              <w:rPr>
-                <w:rFonts w:ascii="Courier" w:hAnsi="Courier"/>
-              </w:rPr>
-              <w:t xml:space="preserve"> </w:t>
-            </w:r>
-            <w:r>
-              <w:rPr>
-                <w:rFonts w:ascii="Courier" w:hAnsi="Courier"/>
-                <w:highlight w:val="red"/>
-              </w:rPr>
-              <w:t>continua l’esecuzione non segnalando errori nel log.</w:t>
-            </w:r>
-          </w:p>
-          <w:p>
-            <w:pPr>
-              <w:jc w:val="both"/>
-              <w:rPr>
-                <w:rFonts w:ascii="Courier" w:hAnsi="Courier"/>
-                <w:highlight w:val="red"/>
-              </w:rPr>
-            </w:pPr>
-          </w:p>
-          <w:p>
-            <w:pPr>
-              <w:jc w:val="both"/>
-              <w:rPr>
-                <w:rFonts w:ascii="Courier" w:hAnsi="Courier"/>
-                <w:highlight w:val="red"/>
-              </w:rPr>
-            </w:pPr>
-            <w:r>
-              <w:rPr>
-                <w:rFonts w:ascii="Courier" w:hAnsi="Courier"/>
-                <w:highlight w:val="red"/>
-              </w:rPr>
-              <w:t>7</w:t>
-            </w:r>
-            <w:r>
-              <w:rPr>
-                <w:rFonts w:ascii="Courier" w:hAnsi="Courier"/>
-                <w:highlight w:val="red"/>
-              </w:rPr>
-              <w:t>-</w:t>
-            </w:r>
-            <w:r>
-              <w:rPr>
-                <w:rFonts w:ascii="Courier" w:hAnsi="Courier"/>
-                <w:highlight w:val="red"/>
-              </w:rPr>
-              <w:t xml:space="preserve">Per </w:t>
-            </w:r>
-            <w:r>
-              <w:rPr>
-                <w:rFonts w:ascii="Courier" w:hAnsi="Courier"/>
-                <w:highlight w:val="red"/>
-              </w:rPr>
-              <w:t>DAY in TE diverso da quello in TB</w:t>
-            </w:r>
-            <w:r>
-              <w:rPr>
-                <w:rFonts w:ascii="Courier" w:hAnsi="Courier"/>
-                <w:highlight w:val="red"/>
-              </w:rPr>
-              <w:t xml:space="preserve"> e T</w:t>
-            </w:r>
-            <w:r>
-              <w:rPr>
-                <w:rFonts w:ascii="Courier" w:hAnsi="Courier"/>
-                <w:highlight w:val="red"/>
-              </w:rPr>
-              <w:t xml:space="preserve">C </w:t>
-            </w:r>
-            <w:r>
-              <w:rPr>
-                <w:rFonts w:ascii="Courier" w:hAnsi="Courier"/>
-                <w:highlight w:val="yellow"/>
-              </w:rPr>
-              <w:t xml:space="preserve">(rettificando il TA), </w:t>
+              <w:t xml:space="preserve">(rettificando il </w:t>
+            </w:r>
+            <w:commentRangeStart w:id="79"/>
+            <w:r>
+              <w:rPr>
+                <w:rFonts w:ascii="Courier" w:hAnsi="Courier"/>
+                <w:highlight w:val="yellow"/>
+              </w:rPr>
+              <w:t>TA)</w:t>
+            </w:r>
+            <w:commentRangeEnd w:id="79"/>
+            <w:r>
+              <w:rPr>
+                <w:rStyle w:val="Rimandocommento"/>
+              </w:rPr>
+              <w:commentReference w:id="79"/>
+            </w:r>
+            <w:r>
+              <w:rPr>
+                <w:rFonts w:ascii="Courier" w:hAnsi="Courier"/>
+                <w:highlight w:val="yellow"/>
+              </w:rPr>
+              <w:t xml:space="preserve">, </w:t>
             </w:r>
             <w:r>
               <w:rPr>
@@ -23855,7 +24330,7 @@
       <w:tr>
         <w:tc>
           <w:tcPr>
-            <w:tcW w:w="3778" w:type="dxa"/>
+            <w:tcW w:w="1169" w:type="dxa"/>
             <w:tcBorders>
               <w:top w:val="single" w:sz="4" w:space="0" w:color="000000"/>
               <w:left w:val="single" w:sz="4" w:space="0" w:color="000000"/>
@@ -23883,7 +24358,7 @@
         </w:tc>
         <w:tc>
           <w:tcPr>
-            <w:tcW w:w="2601" w:type="dxa"/>
+            <w:tcW w:w="5205" w:type="dxa"/>
             <w:tcBorders>
               <w:top w:val="single" w:sz="4" w:space="0" w:color="000000"/>
               <w:left w:val="single" w:sz="4" w:space="0" w:color="000000"/>
@@ -23929,7 +24404,7 @@
         </w:tc>
         <w:tc>
           <w:tcPr>
-            <w:tcW w:w="2552" w:type="dxa"/>
+            <w:tcW w:w="1576" w:type="dxa"/>
             <w:tcBorders>
               <w:top w:val="single" w:sz="4" w:space="0" w:color="000000"/>
               <w:left w:val="single" w:sz="4" w:space="0" w:color="000000"/>
@@ -23949,7 +24424,7 @@
         </w:tc>
         <w:tc>
           <w:tcPr>
-            <w:tcW w:w="5669" w:type="dxa"/>
+            <w:tcW w:w="6469" w:type="dxa"/>
             <w:tcBorders>
               <w:top w:val="single" w:sz="4" w:space="0" w:color="000000"/>
               <w:left w:val="single" w:sz="4" w:space="0" w:color="000000"/>
@@ -24197,7 +24672,7 @@
       <w:tr>
         <w:tc>
           <w:tcPr>
-            <w:tcW w:w="3778" w:type="dxa"/>
+            <w:tcW w:w="1169" w:type="dxa"/>
             <w:tcBorders>
               <w:top w:val="single" w:sz="4" w:space="0" w:color="000000"/>
               <w:left w:val="single" w:sz="4" w:space="0" w:color="000000"/>
@@ -24217,20 +24692,13 @@
               <w:rPr>
                 <w:lang w:val="en-GB"/>
               </w:rPr>
-              <w:t xml:space="preserve">Check if the date in TL is </w:t>
-            </w:r>
-            <w:r>
-              <w:rPr>
-                <w:lang w:val="en-GB"/>
-              </w:rPr>
-              <w:lastRenderedPageBreak/>
-              <w:t>consistent with TA</w:t>
+              <w:t>Check if the date in TL is consistent with TA</w:t>
             </w:r>
           </w:p>
         </w:tc>
         <w:tc>
           <w:tcPr>
-            <w:tcW w:w="2601" w:type="dxa"/>
+            <w:tcW w:w="5205" w:type="dxa"/>
             <w:tcBorders>
               <w:top w:val="single" w:sz="4" w:space="0" w:color="000000"/>
               <w:left w:val="single" w:sz="4" w:space="0" w:color="000000"/>
@@ -24251,14 +24719,13 @@
                 <w:rFonts w:ascii="Courier" w:hAnsi="Courier"/>
                 <w:lang w:val="en-GB"/>
               </w:rPr>
-              <w:lastRenderedPageBreak/>
               <w:t>check_date_haul</w:t>
             </w:r>
           </w:p>
         </w:tc>
         <w:tc>
           <w:tcPr>
-            <w:tcW w:w="2552" w:type="dxa"/>
+            <w:tcW w:w="1576" w:type="dxa"/>
             <w:tcBorders>
               <w:top w:val="single" w:sz="4" w:space="0" w:color="000000"/>
               <w:left w:val="single" w:sz="4" w:space="0" w:color="000000"/>
@@ -24279,7 +24746,7 @@
         </w:tc>
         <w:tc>
           <w:tcPr>
-            <w:tcW w:w="5669" w:type="dxa"/>
+            <w:tcW w:w="6469" w:type="dxa"/>
             <w:tcBorders>
               <w:top w:val="single" w:sz="4" w:space="0" w:color="000000"/>
               <w:left w:val="single" w:sz="4" w:space="0" w:color="000000"/>
@@ -24300,7 +24767,29 @@
                 <w:rFonts w:ascii="Courier" w:hAnsi="Courier"/>
                 <w:highlight w:val="red"/>
               </w:rPr>
-              <w:t xml:space="preserve">1-Per YEAR in TL diverso da YEAR in TA per medesima </w:t>
+              <w:t xml:space="preserve">1-Per </w:t>
+            </w:r>
+            <w:commentRangeStart w:id="80"/>
+            <w:r>
+              <w:rPr>
+                <w:rFonts w:ascii="Courier" w:hAnsi="Courier"/>
+                <w:highlight w:val="red"/>
+              </w:rPr>
+              <w:t xml:space="preserve">YEAR </w:t>
+            </w:r>
+            <w:commentRangeEnd w:id="80"/>
+            <w:r>
+              <w:rPr>
+                <w:rStyle w:val="Rimandocommento"/>
+              </w:rPr>
+              <w:commentReference w:id="80"/>
+            </w:r>
+            <w:r>
+              <w:rPr>
+                <w:rFonts w:ascii="Courier" w:hAnsi="Courier"/>
+                <w:highlight w:val="red"/>
+              </w:rPr>
+              <w:t xml:space="preserve">in TL diverso da YEAR in TA per medesima </w:t>
             </w:r>
             <w:r>
               <w:rPr>
@@ -24337,8 +24826,95 @@
                 <w:rFonts w:ascii="Courier" w:hAnsi="Courier"/>
                 <w:highlight w:val="red"/>
               </w:rPr>
+              <w:t>2</w:t>
+            </w:r>
+            <w:r>
+              <w:rPr>
+                <w:rFonts w:ascii="Courier" w:hAnsi="Courier"/>
+                <w:highlight w:val="red"/>
+              </w:rPr>
+              <w:t xml:space="preserve">-Per </w:t>
+            </w:r>
+            <w:commentRangeStart w:id="81"/>
+            <w:r>
+              <w:rPr>
+                <w:rFonts w:ascii="Courier" w:hAnsi="Courier"/>
+                <w:highlight w:val="red"/>
+              </w:rPr>
+              <w:t>MONTH</w:t>
+            </w:r>
+            <w:r>
+              <w:rPr>
+                <w:rFonts w:ascii="Courier" w:hAnsi="Courier"/>
+                <w:highlight w:val="red"/>
+              </w:rPr>
+              <w:t xml:space="preserve"> </w:t>
+            </w:r>
+            <w:commentRangeEnd w:id="81"/>
+            <w:r>
+              <w:rPr>
+                <w:rStyle w:val="Rimandocommento"/>
+              </w:rPr>
+              <w:commentReference w:id="81"/>
+            </w:r>
+            <w:r>
+              <w:rPr>
+                <w:rFonts w:ascii="Courier" w:hAnsi="Courier"/>
+                <w:highlight w:val="red"/>
+              </w:rPr>
+              <w:t xml:space="preserve">in TL diverso da </w:t>
+            </w:r>
+            <w:r>
+              <w:rPr>
+                <w:rFonts w:ascii="Courier" w:hAnsi="Courier"/>
+                <w:highlight w:val="red"/>
+              </w:rPr>
+              <w:t>MONTH</w:t>
+            </w:r>
+            <w:r>
+              <w:rPr>
+                <w:rFonts w:ascii="Courier" w:hAnsi="Courier"/>
+                <w:highlight w:val="red"/>
+              </w:rPr>
+              <w:t xml:space="preserve"> in TA per medesima </w:t>
+            </w:r>
+            <w:r>
+              <w:rPr>
+                <w:rFonts w:ascii="Courier" w:hAnsi="Courier"/>
+                <w:highlight w:val="red"/>
+              </w:rPr>
+              <w:t>HAUL</w:t>
+            </w:r>
+            <w:r>
+              <w:rPr>
+                <w:rFonts w:ascii="Courier" w:hAnsi="Courier"/>
+                <w:highlight w:val="red"/>
+              </w:rPr>
+              <w:t>, lo script continua l’esecuzione non generando alcun errore o warning nel file di log.</w:t>
+            </w:r>
+          </w:p>
+          <w:p>
+            <w:pPr>
+              <w:ind w:left="360"/>
+              <w:rPr>
+                <w:rFonts w:ascii="Courier" w:hAnsi="Courier"/>
+              </w:rPr>
+            </w:pPr>
+          </w:p>
+          <w:p>
+            <w:pPr>
+              <w:ind w:left="360"/>
+              <w:rPr>
+                <w:rFonts w:ascii="Courier" w:hAnsi="Courier"/>
+              </w:rPr>
+            </w:pPr>
+            <w:r>
+              <w:rPr>
+                <w:rFonts w:ascii="Courier" w:hAnsi="Courier"/>
+                <w:highlight w:val="red"/>
+              </w:rPr>
               <w:lastRenderedPageBreak/>
-              <w:t>2</w:t>
+              <w:t>3</w:t>
             </w:r>
             <w:r>
               <w:rPr>
@@ -24347,78 +24923,7 @@
               </w:rPr>
               <w:t xml:space="preserve">-Per </w:t>
             </w:r>
-            <w:r>
-              <w:rPr>
-                <w:rFonts w:ascii="Courier" w:hAnsi="Courier"/>
-                <w:highlight w:val="red"/>
-              </w:rPr>
-              <w:t>MONTH</w:t>
-            </w:r>
-            <w:r>
-              <w:rPr>
-                <w:rFonts w:ascii="Courier" w:hAnsi="Courier"/>
-                <w:highlight w:val="red"/>
-              </w:rPr>
-              <w:t xml:space="preserve"> in TL diverso da </w:t>
-            </w:r>
-            <w:r>
-              <w:rPr>
-                <w:rFonts w:ascii="Courier" w:hAnsi="Courier"/>
-                <w:highlight w:val="red"/>
-              </w:rPr>
-              <w:t>MONTH</w:t>
-            </w:r>
-            <w:r>
-              <w:rPr>
-                <w:rFonts w:ascii="Courier" w:hAnsi="Courier"/>
-                <w:highlight w:val="red"/>
-              </w:rPr>
-              <w:t xml:space="preserve"> in TA per medesima </w:t>
-            </w:r>
-            <w:r>
-              <w:rPr>
-                <w:rFonts w:ascii="Courier" w:hAnsi="Courier"/>
-                <w:highlight w:val="red"/>
-              </w:rPr>
-              <w:t>HAUL</w:t>
-            </w:r>
-            <w:r>
-              <w:rPr>
-                <w:rFonts w:ascii="Courier" w:hAnsi="Courier"/>
-                <w:highlight w:val="red"/>
-              </w:rPr>
-              <w:t>, lo script continua l’esecuzione non generando alcun errore o warning nel file di log.</w:t>
-            </w:r>
-          </w:p>
-          <w:p>
-            <w:pPr>
-              <w:ind w:left="360"/>
-              <w:rPr>
-                <w:rFonts w:ascii="Courier" w:hAnsi="Courier"/>
-              </w:rPr>
-            </w:pPr>
-          </w:p>
-          <w:p>
-            <w:pPr>
-              <w:ind w:left="360"/>
-              <w:rPr>
-                <w:rFonts w:ascii="Courier" w:hAnsi="Courier"/>
-              </w:rPr>
-            </w:pPr>
-            <w:r>
-              <w:rPr>
-                <w:rFonts w:ascii="Courier" w:hAnsi="Courier"/>
-                <w:highlight w:val="red"/>
-              </w:rPr>
-              <w:t>3</w:t>
-            </w:r>
-            <w:r>
-              <w:rPr>
-                <w:rFonts w:ascii="Courier" w:hAnsi="Courier"/>
-                <w:highlight w:val="red"/>
-              </w:rPr>
-              <w:t xml:space="preserve">-Per </w:t>
-            </w:r>
+            <w:commentRangeStart w:id="82"/>
             <w:r>
               <w:rPr>
                 <w:rFonts w:ascii="Courier" w:hAnsi="Courier"/>
@@ -24431,7 +24936,21 @@
                 <w:rFonts w:ascii="Courier" w:hAnsi="Courier"/>
                 <w:highlight w:val="red"/>
               </w:rPr>
-              <w:t xml:space="preserve"> in TL diverso da </w:t>
+              <w:t xml:space="preserve"> </w:t>
+            </w:r>
+            <w:commentRangeEnd w:id="82"/>
+            <w:r>
+              <w:rPr>
+                <w:rStyle w:val="Rimandocommento"/>
+              </w:rPr>
+              <w:commentReference w:id="82"/>
+            </w:r>
+            <w:r>
+              <w:rPr>
+                <w:rFonts w:ascii="Courier" w:hAnsi="Courier"/>
+                <w:highlight w:val="red"/>
+              </w:rPr>
+              <w:t xml:space="preserve">in TL diverso da </w:t>
             </w:r>
             <w:r>
               <w:rPr>
@@ -24467,7 +24986,7 @@
       <w:tr>
         <w:tc>
           <w:tcPr>
-            <w:tcW w:w="3778" w:type="dxa"/>
+            <w:tcW w:w="1169" w:type="dxa"/>
             <w:tcBorders>
               <w:top w:val="single" w:sz="4" w:space="0" w:color="000000"/>
               <w:left w:val="single" w:sz="4" w:space="0" w:color="000000"/>
@@ -24494,7 +25013,7 @@
         </w:tc>
         <w:tc>
           <w:tcPr>
-            <w:tcW w:w="2601" w:type="dxa"/>
+            <w:tcW w:w="5205" w:type="dxa"/>
             <w:tcBorders>
               <w:top w:val="single" w:sz="4" w:space="0" w:color="000000"/>
               <w:left w:val="single" w:sz="4" w:space="0" w:color="000000"/>
@@ -24521,7 +25040,7 @@
         </w:tc>
         <w:tc>
           <w:tcPr>
-            <w:tcW w:w="2552" w:type="dxa"/>
+            <w:tcW w:w="1576" w:type="dxa"/>
             <w:tcBorders>
               <w:top w:val="single" w:sz="4" w:space="0" w:color="000000"/>
               <w:left w:val="single" w:sz="4" w:space="0" w:color="000000"/>
@@ -24538,12 +25057,27 @@
                 <w:lang w:val="en-GB"/>
               </w:rPr>
             </w:pPr>
-            <w:r>
-              <w:rPr>
-                <w:rFonts w:ascii="Courier" w:hAnsi="Courier"/>
-                <w:lang w:val="en-GB"/>
-              </w:rPr>
-              <w:t xml:space="preserve">Warning: Haul </w:t>
+            <w:commentRangeStart w:id="83"/>
+            <w:r>
+              <w:rPr>
+                <w:rFonts w:ascii="Courier" w:hAnsi="Courier"/>
+                <w:lang w:val="en-GB"/>
+              </w:rPr>
+              <w:t>Warning</w:t>
+            </w:r>
+            <w:commentRangeEnd w:id="83"/>
+            <w:r>
+              <w:rPr>
+                <w:rStyle w:val="Rimandocommento"/>
+              </w:rPr>
+              <w:commentReference w:id="83"/>
+            </w:r>
+            <w:r>
+              <w:rPr>
+                <w:rFonts w:ascii="Courier" w:hAnsi="Courier"/>
+                <w:lang w:val="en-GB"/>
+              </w:rPr>
+              <w:t xml:space="preserve">: Haul </w:t>
             </w:r>
             <w:r>
               <w:rPr>
@@ -24557,13 +25091,35 @@
                 <w:rFonts w:ascii="Courier" w:hAnsi="Courier"/>
                 <w:lang w:val="en-GB"/>
               </w:rPr>
-              <w:t xml:space="preserve"> , code species   : the date is not consistent with the date reported in TA.</w:t>
+              <w:t xml:space="preserve"> </w:t>
+            </w:r>
+            <w:commentRangeStart w:id="84"/>
+            <w:r>
+              <w:rPr>
+                <w:rFonts w:ascii="Courier" w:hAnsi="Courier"/>
+                <w:lang w:val="en-GB"/>
+              </w:rPr>
+              <w:t>, code species</w:t>
+            </w:r>
+            <w:commentRangeEnd w:id="84"/>
+            <w:r>
+              <w:rPr>
+                <w:rStyle w:val="Rimandocommento"/>
+              </w:rPr>
+              <w:commentReference w:id="84"/>
+            </w:r>
+            <w:r>
+              <w:rPr>
+                <w:rFonts w:ascii="Courier" w:hAnsi="Courier"/>
+                <w:lang w:val="en-GB"/>
+              </w:rPr>
+              <w:t xml:space="preserve">   : the date is not consistent with the date reported in TA.</w:t>
             </w:r>
           </w:p>
         </w:tc>
         <w:tc>
           <w:tcPr>
-            <w:tcW w:w="5669" w:type="dxa"/>
+            <w:tcW w:w="6469" w:type="dxa"/>
             <w:tcBorders>
               <w:top w:val="single" w:sz="4" w:space="0" w:color="000000"/>
               <w:left w:val="single" w:sz="4" w:space="0" w:color="000000"/>
@@ -24619,6 +25175,7 @@
               </w:rPr>
               <w:t xml:space="preserve">“Check if the </w:t>
             </w:r>
+            <w:commentRangeStart w:id="85"/>
             <w:r>
               <w:rPr>
                 <w:rFonts w:ascii="Courier" w:hAnsi="Courier"/>
@@ -24629,6 +25186,13 @@
                 <w:lang w:val="en-US"/>
               </w:rPr>
               <w:t>date</w:t>
+            </w:r>
+            <w:commentRangeEnd w:id="85"/>
+            <w:r>
+              <w:rPr>
+                <w:rStyle w:val="Rimandocommento"/>
+              </w:rPr>
+              <w:commentReference w:id="85"/>
             </w:r>
             <w:r>
               <w:rPr>
@@ -24644,7 +25208,7 @@
       <w:tr>
         <w:tc>
           <w:tcPr>
-            <w:tcW w:w="3778" w:type="dxa"/>
+            <w:tcW w:w="1169" w:type="dxa"/>
             <w:tcBorders>
               <w:top w:val="single" w:sz="4" w:space="0" w:color="000000"/>
               <w:left w:val="single" w:sz="4" w:space="0" w:color="000000"/>
@@ -24670,7 +25234,7 @@
         </w:tc>
         <w:tc>
           <w:tcPr>
-            <w:tcW w:w="2601" w:type="dxa"/>
+            <w:tcW w:w="5205" w:type="dxa"/>
             <w:tcBorders>
               <w:top w:val="single" w:sz="4" w:space="0" w:color="000000"/>
               <w:left w:val="single" w:sz="4" w:space="0" w:color="000000"/>
@@ -24697,7 +25261,7 @@
         </w:tc>
         <w:tc>
           <w:tcPr>
-            <w:tcW w:w="2552" w:type="dxa"/>
+            <w:tcW w:w="1576" w:type="dxa"/>
             <w:tcBorders>
               <w:top w:val="single" w:sz="4" w:space="0" w:color="000000"/>
               <w:left w:val="single" w:sz="4" w:space="0" w:color="000000"/>
@@ -24723,7 +25287,7 @@
         </w:tc>
         <w:tc>
           <w:tcPr>
-            <w:tcW w:w="5669" w:type="dxa"/>
+            <w:tcW w:w="6469" w:type="dxa"/>
             <w:tcBorders>
               <w:top w:val="single" w:sz="4" w:space="0" w:color="000000"/>
               <w:left w:val="single" w:sz="4" w:space="0" w:color="000000"/>
@@ -25664,16 +26228,7 @@
         <w:annotationRef/>
       </w:r>
       <w:r>
-        <w:t>Il check funziona correttamente. I check si interrompono mostrando un errore in presenza di un dato vuoto</w:t>
-      </w:r>
-      <w:r>
-        <w:t xml:space="preserve"> (“” o NA)</w:t>
-      </w:r>
-      <w:r>
-        <w:t xml:space="preserve"> in </w:t>
-      </w:r>
-      <w:r>
-        <w:t>GENUS e SPECIES</w:t>
+        <w:t>Il check funziona correttamente. I check si interrompono mostrando un errore in presenza di un dato vuoto (“” o NA) in GENUS e SPECIES</w:t>
       </w:r>
     </w:p>
   </w:comment>
@@ -25705,6 +26260,9 @@
         <w:annotationRef/>
       </w:r>
       <w:r>
+        <w:rPr>
+          <w:highlight w:val="yellow"/>
+        </w:rPr>
         <w:t>ISA FAI TU UN CONTROLLO</w:t>
       </w:r>
     </w:p>
@@ -25721,7 +26279,613 @@
         <w:annotationRef/>
       </w:r>
       <w:r>
+        <w:rPr>
+          <w:highlight w:val="yellow"/>
+        </w:rPr>
         <w:t>ISA FAI TU UN CONTROLLO</w:t>
+      </w:r>
+    </w:p>
+  </w:comment>
+  <w:comment w:id="52" w:author="Walter Zupa" w:date="2020-06-16T12:01:00Z" w:initials="WZ">
+    <w:p>
+      <w:pPr>
+        <w:pStyle w:val="Testocommento"/>
+      </w:pPr>
+      <w:r>
+        <w:rPr>
+          <w:rStyle w:val="Rimandocommento"/>
+        </w:rPr>
+        <w:annotationRef/>
+      </w:r>
+      <w:r>
+        <w:t>Problema risolto</w:t>
+      </w:r>
+    </w:p>
+  </w:comment>
+  <w:comment w:id="53" w:author="Walter Zupa" w:date="2020-06-16T12:01:00Z" w:initials="WZ">
+    <w:p>
+      <w:pPr>
+        <w:pStyle w:val="Testocommento"/>
+      </w:pPr>
+      <w:r>
+        <w:rPr>
+          <w:rStyle w:val="Rimandocommento"/>
+        </w:rPr>
+        <w:annotationRef/>
+      </w:r>
+      <w:r>
+        <w:t>Problema risolto</w:t>
+      </w:r>
+    </w:p>
+  </w:comment>
+  <w:comment w:id="54" w:author="Walter Zupa" w:date="2020-06-16T12:02:00Z" w:initials="WZ">
+    <w:p>
+      <w:pPr>
+        <w:pStyle w:val="Testocommento"/>
+      </w:pPr>
+      <w:r>
+        <w:rPr>
+          <w:rStyle w:val="Rimandocommento"/>
+        </w:rPr>
+        <w:annotationRef/>
+      </w:r>
+      <w:r>
+        <w:t>Problema risolto</w:t>
+      </w:r>
+    </w:p>
+  </w:comment>
+  <w:comment w:id="55" w:author="Walter Zupa" w:date="2020-06-16T12:03:00Z" w:initials="WZ">
+    <w:p>
+      <w:pPr>
+        <w:pStyle w:val="Testocommento"/>
+      </w:pPr>
+      <w:r>
+        <w:rPr>
+          <w:rStyle w:val="Rimandocommento"/>
+        </w:rPr>
+        <w:annotationRef/>
+      </w:r>
+      <w:r>
+        <w:t>Problema risolto</w:t>
+      </w:r>
+    </w:p>
+  </w:comment>
+  <w:comment w:id="56" w:author="Walter Zupa" w:date="2020-06-16T12:41:00Z" w:initials="WZ">
+    <w:p>
+      <w:pPr>
+        <w:pStyle w:val="Testocommento"/>
+      </w:pPr>
+      <w:r>
+        <w:rPr>
+          <w:rStyle w:val="Rimandocommento"/>
+        </w:rPr>
+        <w:annotationRef/>
+      </w:r>
+      <w:r>
+        <w:t>Problema risolto</w:t>
+      </w:r>
+    </w:p>
+  </w:comment>
+  <w:comment w:id="57" w:author="Walter Zupa" w:date="2020-06-16T12:41:00Z" w:initials="WZ">
+    <w:p>
+      <w:pPr>
+        <w:pStyle w:val="Testocommento"/>
+      </w:pPr>
+      <w:r>
+        <w:rPr>
+          <w:rStyle w:val="Rimandocommento"/>
+        </w:rPr>
+        <w:annotationRef/>
+      </w:r>
+      <w:r>
+        <w:rPr>
+          <w:rStyle w:val="Rimandocommento"/>
+        </w:rPr>
+        <w:annotationRef/>
+      </w:r>
+      <w:r>
+        <w:t>Problema risolto</w:t>
+      </w:r>
+    </w:p>
+    <w:p>
+      <w:pPr>
+        <w:pStyle w:val="Testocommento"/>
+      </w:pPr>
+    </w:p>
+  </w:comment>
+  <w:comment w:id="58" w:author="Walter Zupa" w:date="2020-06-16T12:42:00Z" w:initials="WZ">
+    <w:p>
+      <w:pPr>
+        <w:pStyle w:val="Testocommento"/>
+      </w:pPr>
+      <w:r>
+        <w:rPr>
+          <w:rStyle w:val="Rimandocommento"/>
+        </w:rPr>
+        <w:annotationRef/>
+      </w:r>
+      <w:r>
+        <w:rPr>
+          <w:rStyle w:val="Rimandocommento"/>
+        </w:rPr>
+        <w:annotationRef/>
+      </w:r>
+      <w:r>
+        <w:t>Problema risolto</w:t>
+      </w:r>
+    </w:p>
+    <w:p>
+      <w:pPr>
+        <w:pStyle w:val="Testocommento"/>
+      </w:pPr>
+    </w:p>
+  </w:comment>
+  <w:comment w:id="59" w:author="Walter Zupa" w:date="2020-06-16T12:43:00Z" w:initials="WZ">
+    <w:p>
+      <w:pPr>
+        <w:pStyle w:val="Testocommento"/>
+      </w:pPr>
+      <w:r>
+        <w:rPr>
+          <w:rStyle w:val="Rimandocommento"/>
+        </w:rPr>
+        <w:annotationRef/>
+      </w:r>
+      <w:r>
+        <w:t>Problema risolto</w:t>
+      </w:r>
+    </w:p>
+  </w:comment>
+  <w:comment w:id="60" w:author="Walter Zupa" w:date="2020-06-16T12:59:00Z" w:initials="WZ">
+    <w:p>
+      <w:pPr>
+        <w:pStyle w:val="Testocommento"/>
+      </w:pPr>
+      <w:r>
+        <w:rPr>
+          <w:rStyle w:val="Rimandocommento"/>
+        </w:rPr>
+        <w:annotationRef/>
+      </w:r>
+      <w:r>
+        <w:t>Risolto. Da manuale MEDITS nessun campo di quelli citati può essere vuoto. Ora, per ogni campo con valori vuoti viene restituito un errore</w:t>
+      </w:r>
+    </w:p>
+  </w:comment>
+  <w:comment w:id="61" w:author="Walter Zupa" w:date="2020-06-16T13:08:00Z" w:initials="WZ">
+    <w:p>
+      <w:pPr>
+        <w:pStyle w:val="Testocommento"/>
+        <w:rPr>
+          <w:highlight w:val="yellow"/>
+        </w:rPr>
+      </w:pPr>
+      <w:r>
+        <w:rPr>
+          <w:rStyle w:val="Rimandocommento"/>
+        </w:rPr>
+        <w:annotationRef/>
+      </w:r>
+      <w:r>
+        <w:rPr>
+          <w:highlight w:val="yellow"/>
+        </w:rPr>
+        <w:t xml:space="preserve">ISA fai un CHECK su CHECK_TE_TC. </w:t>
+      </w:r>
+    </w:p>
+    <w:p>
+      <w:pPr>
+        <w:pStyle w:val="Testocommento"/>
+      </w:pPr>
+      <w:r>
+        <w:rPr>
+          <w:highlight w:val="yellow"/>
+        </w:rPr>
+        <w:t xml:space="preserve">Non capisco il problema ma se cambio un solo valore in </w:t>
+      </w:r>
+      <w:r>
+        <w:rPr>
+          <w:rFonts w:ascii="Liberation Sans" w:hAnsi="Liberation Sans"/>
+          <w:highlight w:val="yellow"/>
+        </w:rPr>
+        <w:t>NO_PER_SEX_MEASURED_IN_SUB_SAMPLE_FOR_WEIGHT</w:t>
+      </w:r>
+      <w:r>
+        <w:rPr>
+          <w:rStyle w:val="Rimandocommento"/>
+          <w:highlight w:val="yellow"/>
+        </w:rPr>
+        <w:annotationRef/>
+      </w:r>
+      <w:r>
+        <w:rPr>
+          <w:rFonts w:ascii="Liberation Sans" w:hAnsi="Liberation Sans"/>
+          <w:highlight w:val="yellow"/>
+        </w:rPr>
+        <w:t xml:space="preserve"> riporta errori per tutto il TE a cascata</w:t>
+      </w:r>
+    </w:p>
+  </w:comment>
+  <w:comment w:id="62" w:author="Walter Zupa" w:date="2020-06-16T13:11:00Z" w:initials="WZ">
+    <w:p>
+      <w:pPr>
+        <w:pStyle w:val="Testocommento"/>
+      </w:pPr>
+      <w:r>
+        <w:rPr>
+          <w:rStyle w:val="Rimandocommento"/>
+        </w:rPr>
+        <w:annotationRef/>
+      </w:r>
+      <w:r>
+        <w:rPr>
+          <w:highlight w:val="yellow"/>
+        </w:rPr>
+        <w:t>Non l’ho capito</w:t>
+      </w:r>
+    </w:p>
+  </w:comment>
+  <w:comment w:id="64" w:author="Walter Zupa" w:date="2020-06-16T18:22:00Z" w:initials="WZ">
+    <w:p>
+      <w:pPr>
+        <w:pStyle w:val="Testocommento"/>
+      </w:pPr>
+      <w:r>
+        <w:rPr>
+          <w:rStyle w:val="Rimandocommento"/>
+        </w:rPr>
+        <w:annotationRef/>
+      </w:r>
+      <w:r>
+        <w:t>Problema risolto</w:t>
+      </w:r>
+    </w:p>
+  </w:comment>
+  <w:comment w:id="65" w:author="Walter Zupa" w:date="2020-06-16T18:26:00Z" w:initials="WZ">
+    <w:p>
+      <w:pPr>
+        <w:pStyle w:val="Testocommento"/>
+      </w:pPr>
+      <w:r>
+        <w:rPr>
+          <w:rStyle w:val="Rimandocommento"/>
+        </w:rPr>
+        <w:annotationRef/>
+      </w:r>
+      <w:r>
+        <w:t>Non lo capisco ma il check a me sembra funzionare bene</w:t>
+      </w:r>
+    </w:p>
+  </w:comment>
+  <w:comment w:id="66" w:author="Walter Zupa" w:date="2020-06-16T18:33:00Z" w:initials="WZ">
+    <w:p>
+      <w:pPr>
+        <w:pStyle w:val="Testocommento"/>
+      </w:pPr>
+      <w:r>
+        <w:rPr>
+          <w:rStyle w:val="Rimandocommento"/>
+        </w:rPr>
+        <w:annotationRef/>
+      </w:r>
+      <w:r>
+        <w:t>I campi vuoti vengono identificati correttamente</w:t>
+      </w:r>
+    </w:p>
+  </w:comment>
+  <w:comment w:id="67" w:author="Walter Zupa" w:date="2020-06-17T09:36:00Z" w:initials="WZ">
+    <w:p>
+      <w:pPr>
+        <w:pStyle w:val="Testocommento"/>
+      </w:pPr>
+      <w:r>
+        <w:rPr>
+          <w:rStyle w:val="Rimandocommento"/>
+        </w:rPr>
+        <w:annotationRef/>
+      </w:r>
+      <w:r>
+        <w:t>Messaggio modificato per ogni file TX</w:t>
+      </w:r>
+    </w:p>
+  </w:comment>
+  <w:comment w:id="68" w:author="Walter Zupa" w:date="2020-06-17T11:13:00Z" w:initials="WZ">
+    <w:p>
+      <w:pPr>
+        <w:pStyle w:val="Testocommento"/>
+      </w:pPr>
+      <w:r>
+        <w:rPr>
+          <w:rStyle w:val="Rimandocommento"/>
+        </w:rPr>
+        <w:annotationRef/>
+      </w:r>
+      <w:r>
+        <w:t>Que controllo è affidato alla funzione “</w:t>
+      </w:r>
+      <w:r>
+        <w:rPr>
+          <w:rFonts w:ascii="Courier" w:hAnsi="Courier"/>
+        </w:rPr>
+        <w:t>check_no_empty_fields</w:t>
+      </w:r>
+      <w:r>
+        <w:rPr>
+          <w:rFonts w:ascii="Courier" w:hAnsi="Courier"/>
+        </w:rPr>
+        <w:t>” e funziona correttamente</w:t>
+      </w:r>
+    </w:p>
+  </w:comment>
+  <w:comment w:id="71" w:author="Walter Zupa" w:date="2020-06-17T12:47:00Z" w:initials="WZ">
+    <w:p>
+      <w:pPr>
+        <w:pStyle w:val="Testocommento"/>
+      </w:pPr>
+      <w:r>
+        <w:rPr>
+          <w:rStyle w:val="Rimandocommento"/>
+        </w:rPr>
+        <w:annotationRef/>
+      </w:r>
+      <w:r>
+        <w:t>Nuovi controlli sull’anno in tutti i file TX</w:t>
+      </w:r>
+    </w:p>
+    <w:p>
+      <w:pPr>
+        <w:pStyle w:val="Testocommento"/>
+      </w:pPr>
+      <w:r>
+        <w:t>sono stati implementati all’inizio dei check nella funzione RoME</w:t>
+      </w:r>
+    </w:p>
+  </w:comment>
+  <w:comment w:id="72" w:author="Walter Zupa" w:date="2020-06-17T15:19:00Z" w:initials="WZ">
+    <w:p>
+      <w:pPr>
+        <w:pStyle w:val="Testocommento"/>
+      </w:pPr>
+      <w:r>
+        <w:rPr>
+          <w:rStyle w:val="Rimandocommento"/>
+        </w:rPr>
+        <w:annotationRef/>
+      </w:r>
+      <w:r>
+        <w:t>è stata introdotta una nuova funzione per effettuare i check su YEAR</w:t>
+      </w:r>
+    </w:p>
+  </w:comment>
+  <w:comment w:id="73" w:author="Walter Zupa" w:date="2020-06-17T15:47:00Z" w:initials="WZ">
+    <w:p>
+      <w:pPr>
+        <w:pStyle w:val="Testocommento"/>
+      </w:pPr>
+      <w:r>
+        <w:rPr>
+          <w:rStyle w:val="Rimandocommento"/>
+        </w:rPr>
+        <w:annotationRef/>
+      </w:r>
+      <w:r>
+        <w:t>Ho riprodotto l’errore che viene rilevato correttamente dalla funzione!!!</w:t>
+      </w:r>
+      <w:r>
+        <w:t xml:space="preserve"> Non capisco la segnalazione</w:t>
+      </w:r>
+    </w:p>
+  </w:comment>
+  <w:comment w:id="74" w:author="Walter Zupa" w:date="2020-06-17T15:49:00Z" w:initials="WZ">
+    <w:p>
+      <w:pPr>
+        <w:pStyle w:val="Testocommento"/>
+      </w:pPr>
+      <w:r>
+        <w:rPr>
+          <w:rStyle w:val="Rimandocommento"/>
+        </w:rPr>
+        <w:annotationRef/>
+      </w:r>
+      <w:r>
+        <w:t>Ho riprodotto l’errore che viene rilevato correttamente dalla funzione!!! Non capisco la segnalazione</w:t>
+      </w:r>
+    </w:p>
+  </w:comment>
+  <w:comment w:id="75" w:author="Walter Zupa" w:date="2020-06-17T15:52:00Z" w:initials="WZ">
+    <w:p>
+      <w:pPr>
+        <w:pStyle w:val="Testocommento"/>
+      </w:pPr>
+      <w:r>
+        <w:rPr>
+          <w:rStyle w:val="Rimandocommento"/>
+        </w:rPr>
+        <w:annotationRef/>
+      </w:r>
+      <w:r>
+        <w:t>Ho riprodotto l’errore che viene rilevato correttamente dalla funzione!!! Non capisco la segnalazione</w:t>
+      </w:r>
+    </w:p>
+  </w:comment>
+  <w:comment w:id="76" w:author="Walter Zupa" w:date="2020-06-17T15:52:00Z" w:initials="WZ">
+    <w:p>
+      <w:pPr>
+        <w:pStyle w:val="Testocommento"/>
+      </w:pPr>
+      <w:r>
+        <w:rPr>
+          <w:rStyle w:val="Rimandocommento"/>
+        </w:rPr>
+        <w:annotationRef/>
+      </w:r>
+      <w:r>
+        <w:t>Ho riprodotto l’errore che viene rilevato correttamente dalla funzione!!! Non capisco la segnalazione</w:t>
+      </w:r>
+    </w:p>
+  </w:comment>
+  <w:comment w:id="77" w:author="Walter Zupa" w:date="2020-06-17T15:53:00Z" w:initials="WZ">
+    <w:p>
+      <w:pPr>
+        <w:pStyle w:val="Testocommento"/>
+      </w:pPr>
+      <w:r>
+        <w:rPr>
+          <w:rStyle w:val="Rimandocommento"/>
+        </w:rPr>
+        <w:annotationRef/>
+      </w:r>
+      <w:r>
+        <w:t>Errore!!!</w:t>
+      </w:r>
+    </w:p>
+  </w:comment>
+  <w:comment w:id="78" w:author="Walter Zupa" w:date="2020-06-17T15:54:00Z" w:initials="WZ">
+    <w:p>
+      <w:pPr>
+        <w:pStyle w:val="Testocommento"/>
+      </w:pPr>
+      <w:r>
+        <w:rPr>
+          <w:rStyle w:val="Rimandocommento"/>
+        </w:rPr>
+        <w:annotationRef/>
+      </w:r>
+      <w:r>
+        <w:t>Il riferimento è la data del TA. Se un’incongruenza viene rilevata tra TA e un TX bisogna capire se l’errore è nel TA o nel TX in esame. Non vi è il rischio di errore a cascata</w:t>
+      </w:r>
+    </w:p>
+  </w:comment>
+  <w:comment w:id="79" w:author="Walter Zupa" w:date="2020-06-17T15:55:00Z" w:initials="WZ">
+    <w:p>
+      <w:pPr>
+        <w:pStyle w:val="Testocommento"/>
+      </w:pPr>
+      <w:r>
+        <w:rPr>
+          <w:rStyle w:val="Rimandocommento"/>
+        </w:rPr>
+        <w:annotationRef/>
+      </w:r>
+      <w:r>
+        <w:t>Il riferimento è la data del TA. Se un’incongruenza viene rilevata tra TA e un TX bisogna capire se l’errore è nel TA o nel TX in esame. Non vi è il rischio di errore a cascata</w:t>
+      </w:r>
+    </w:p>
+    <w:p>
+      <w:pPr>
+        <w:pStyle w:val="Testocommento"/>
+      </w:pPr>
+    </w:p>
+  </w:comment>
+  <w:comment w:id="80" w:author="Walter Zupa" w:date="2020-06-17T15:56:00Z" w:initials="WZ">
+    <w:p>
+      <w:pPr>
+        <w:pStyle w:val="Testocommento"/>
+      </w:pPr>
+      <w:r>
+        <w:rPr>
+          <w:rStyle w:val="Rimandocommento"/>
+        </w:rPr>
+        <w:annotationRef/>
+      </w:r>
+      <w:r>
+        <w:t>Questo errore è in parte controllato dalla nuova funzione check_year</w:t>
+      </w:r>
+    </w:p>
+    <w:p>
+      <w:pPr>
+        <w:pStyle w:val="Testocommento"/>
+      </w:pPr>
+    </w:p>
+    <w:p>
+      <w:pPr>
+        <w:pStyle w:val="Testocommento"/>
+      </w:pPr>
+      <w:r>
+        <w:t>Ho riprodotto l’errore che viene rilevato correttamente dalla funzione!!! Non capisco la segnalazione</w:t>
+      </w:r>
+    </w:p>
+  </w:comment>
+  <w:comment w:id="81" w:author="Walter Zupa" w:date="2020-06-17T15:58:00Z" w:initials="WZ">
+    <w:p>
+      <w:pPr>
+        <w:pStyle w:val="Testocommento"/>
+      </w:pPr>
+      <w:r>
+        <w:rPr>
+          <w:rStyle w:val="Rimandocommento"/>
+        </w:rPr>
+        <w:annotationRef/>
+      </w:r>
+      <w:r>
+        <w:t>Ho riprodotto l’errore che viene rilevato correttamente dalla funzione!!! Non capisco la segnalazione</w:t>
+      </w:r>
+    </w:p>
+  </w:comment>
+  <w:comment w:id="82" w:author="Walter Zupa" w:date="2020-06-17T16:02:00Z" w:initials="WZ">
+    <w:p>
+      <w:pPr>
+        <w:pStyle w:val="Testocommento"/>
+      </w:pPr>
+      <w:r>
+        <w:rPr>
+          <w:rStyle w:val="Rimandocommento"/>
+        </w:rPr>
+        <w:annotationRef/>
+      </w:r>
+      <w:r>
+        <w:t>Ho riprodotto l’errore che viene rilevato correttamente dalla funzione!!! Non capisco la segnalazione</w:t>
+      </w:r>
+    </w:p>
+  </w:comment>
+  <w:comment w:id="83" w:author="Walter Zupa" w:date="2020-06-17T16:33:00Z" w:initials="WZ">
+    <w:p>
+      <w:pPr>
+        <w:pStyle w:val="Testocommento"/>
+      </w:pPr>
+      <w:r>
+        <w:rPr>
+          <w:rStyle w:val="Rimandocommento"/>
+        </w:rPr>
+        <w:annotationRef/>
+      </w:r>
+      <w:r>
+        <w:t>Ho eliminato “warming” poicheè la funzione restituisce un errore</w:t>
+      </w:r>
+    </w:p>
+  </w:comment>
+  <w:comment w:id="84" w:author="Walter Zupa" w:date="2020-06-17T16:32:00Z" w:initials="WZ">
+    <w:p>
+      <w:pPr>
+        <w:pStyle w:val="Testocommento"/>
+      </w:pPr>
+      <w:r>
+        <w:rPr>
+          <w:rStyle w:val="Rimandocommento"/>
+        </w:rPr>
+        <w:annotationRef/>
+      </w:r>
+      <w:r>
+        <w:t>Ho modificato l’output dell’errore per i file TL</w:t>
+      </w:r>
+    </w:p>
+  </w:comment>
+  <w:comment w:id="85" w:author="Walter Zupa" w:date="2020-06-17T16:05:00Z" w:initials="WZ">
+    <w:p>
+      <w:pPr>
+        <w:pStyle w:val="Testocommento"/>
+      </w:pPr>
+      <w:r>
+        <w:rPr>
+          <w:rStyle w:val="Rimandocommento"/>
+        </w:rPr>
+        <w:annotationRef/>
+      </w:r>
+      <w:r>
+        <w:t xml:space="preserve">L’errore viene identificato prima dal controllo sulla coerenza delle date. </w:t>
+      </w:r>
+      <w:r>
+        <w:t>Ho quindi invertito l’ordine delle funzioni per evidenziare prima la presenza di errori sul codice di cala e successivamente incongruenze sulle date tra le cale</w:t>
       </w:r>
     </w:p>
   </w:comment>
@@ -25779,6 +26943,37 @@
   <w15:commentEx w15:paraId="5FF6A234" w15:done="0"/>
   <w15:commentEx w15:paraId="7412B176" w15:done="0"/>
   <w15:commentEx w15:paraId="2F970B8C" w15:done="0"/>
+  <w15:commentEx w15:paraId="771C5125" w15:done="0"/>
+  <w15:commentEx w15:paraId="2A0342C3" w15:done="0"/>
+  <w15:commentEx w15:paraId="2053C17A" w15:done="0"/>
+  <w15:commentEx w15:paraId="588A019C" w15:done="0"/>
+  <w15:commentEx w15:paraId="7AB1B9AB" w15:done="0"/>
+  <w15:commentEx w15:paraId="572C9AD0" w15:done="0"/>
+  <w15:commentEx w15:paraId="0AF22825" w15:done="0"/>
+  <w15:commentEx w15:paraId="1090E26B" w15:done="0"/>
+  <w15:commentEx w15:paraId="6C89A4E9" w15:done="0"/>
+  <w15:commentEx w15:paraId="39DA38E0" w15:done="0"/>
+  <w15:commentEx w15:paraId="4957A7D2" w15:done="0"/>
+  <w15:commentEx w15:paraId="53F3B679" w15:done="0"/>
+  <w15:commentEx w15:paraId="405B3008" w15:done="0"/>
+  <w15:commentEx w15:paraId="7798E302" w15:done="0"/>
+  <w15:commentEx w15:paraId="301BCB43" w15:done="0"/>
+  <w15:commentEx w15:paraId="60B42AB2" w15:done="0"/>
+  <w15:commentEx w15:paraId="4777DAED" w15:done="0"/>
+  <w15:commentEx w15:paraId="66E5D96F" w15:done="0"/>
+  <w15:commentEx w15:paraId="4244350E" w15:done="0"/>
+  <w15:commentEx w15:paraId="18D7E99E" w15:done="0"/>
+  <w15:commentEx w15:paraId="0D006291" w15:done="0"/>
+  <w15:commentEx w15:paraId="5296831C" w15:done="0"/>
+  <w15:commentEx w15:paraId="00CFB363" w15:done="0"/>
+  <w15:commentEx w15:paraId="510A7C6C" w15:done="0"/>
+  <w15:commentEx w15:paraId="0B48718A" w15:done="0"/>
+  <w15:commentEx w15:paraId="7010D327" w15:done="0"/>
+  <w15:commentEx w15:paraId="0DBCE22F" w15:done="0"/>
+  <w15:commentEx w15:paraId="415B1E73" w15:done="0"/>
+  <w15:commentEx w15:paraId="16ED1ABC" w15:done="0"/>
+  <w15:commentEx w15:paraId="69AD91C6" w15:done="0"/>
+  <w15:commentEx w15:paraId="2576732A" w15:done="0"/>
 </w15:commentsEx>
 </file>
 
@@ -25833,6 +27028,37 @@
   <w16cex:commentExtensible w16cex:durableId="22932EC7" w16cex:dateUtc="2020-06-16T09:43:00Z"/>
   <w16cex:commentExtensible w16cex:durableId="229332B2" w16cex:dateUtc="2020-06-16T09:59:00Z"/>
   <w16cex:commentExtensible w16cex:durableId="229332C4" w16cex:dateUtc="2020-06-16T10:00:00Z"/>
+  <w16cex:commentExtensible w16cex:durableId="22933317" w16cex:dateUtc="2020-06-16T10:01:00Z"/>
+  <w16cex:commentExtensible w16cex:durableId="22933333" w16cex:dateUtc="2020-06-16T10:01:00Z"/>
+  <w16cex:commentExtensible w16cex:durableId="2293336F" w16cex:dateUtc="2020-06-16T10:02:00Z"/>
+  <w16cex:commentExtensible w16cex:durableId="2293337C" w16cex:dateUtc="2020-06-16T10:03:00Z"/>
+  <w16cex:commentExtensible w16cex:durableId="22933C60" w16cex:dateUtc="2020-06-16T10:41:00Z"/>
+  <w16cex:commentExtensible w16cex:durableId="22933C93" w16cex:dateUtc="2020-06-16T10:41:00Z"/>
+  <w16cex:commentExtensible w16cex:durableId="22933C99" w16cex:dateUtc="2020-06-16T10:42:00Z"/>
+  <w16cex:commentExtensible w16cex:durableId="22933CFE" w16cex:dateUtc="2020-06-16T10:43:00Z"/>
+  <w16cex:commentExtensible w16cex:durableId="229340AE" w16cex:dateUtc="2020-06-16T10:59:00Z"/>
+  <w16cex:commentExtensible w16cex:durableId="229342C4" w16cex:dateUtc="2020-06-16T11:08:00Z"/>
+  <w16cex:commentExtensible w16cex:durableId="2293436E" w16cex:dateUtc="2020-06-16T11:11:00Z"/>
+  <w16cex:commentExtensible w16cex:durableId="22938C79" w16cex:dateUtc="2020-06-16T16:22:00Z"/>
+  <w16cex:commentExtensible w16cex:durableId="22938D64" w16cex:dateUtc="2020-06-16T16:26:00Z"/>
+  <w16cex:commentExtensible w16cex:durableId="22938F12" w16cex:dateUtc="2020-06-16T16:33:00Z"/>
+  <w16cex:commentExtensible w16cex:durableId="229462D1" w16cex:dateUtc="2020-06-17T07:36:00Z"/>
+  <w16cex:commentExtensible w16cex:durableId="2294794F" w16cex:dateUtc="2020-06-17T09:13:00Z"/>
+  <w16cex:commentExtensible w16cex:durableId="22948F7A" w16cex:dateUtc="2020-06-17T10:47:00Z"/>
+  <w16cex:commentExtensible w16cex:durableId="2294B2F2" w16cex:dateUtc="2020-06-17T13:19:00Z"/>
+  <w16cex:commentExtensible w16cex:durableId="2294B977" w16cex:dateUtc="2020-06-17T13:47:00Z"/>
+  <w16cex:commentExtensible w16cex:durableId="2294B9F2" w16cex:dateUtc="2020-06-17T13:49:00Z"/>
+  <w16cex:commentExtensible w16cex:durableId="2294BABA" w16cex:dateUtc="2020-06-17T13:52:00Z"/>
+  <w16cex:commentExtensible w16cex:durableId="2294BABF" w16cex:dateUtc="2020-06-17T13:52:00Z"/>
+  <w16cex:commentExtensible w16cex:durableId="2294BAE3" w16cex:dateUtc="2020-06-17T13:53:00Z"/>
+  <w16cex:commentExtensible w16cex:durableId="2294BB30" w16cex:dateUtc="2020-06-17T13:54:00Z"/>
+  <w16cex:commentExtensible w16cex:durableId="2294BB89" w16cex:dateUtc="2020-06-17T13:55:00Z"/>
+  <w16cex:commentExtensible w16cex:durableId="2294BBCB" w16cex:dateUtc="2020-06-17T13:56:00Z"/>
+  <w16cex:commentExtensible w16cex:durableId="2294BC2B" w16cex:dateUtc="2020-06-17T13:58:00Z"/>
+  <w16cex:commentExtensible w16cex:durableId="2294BD0E" w16cex:dateUtc="2020-06-17T14:02:00Z"/>
+  <w16cex:commentExtensible w16cex:durableId="2294C43D" w16cex:dateUtc="2020-06-17T14:33:00Z"/>
+  <w16cex:commentExtensible w16cex:durableId="2294C41F" w16cex:dateUtc="2020-06-17T14:32:00Z"/>
+  <w16cex:commentExtensible w16cex:durableId="2294BDDC" w16cex:dateUtc="2020-06-17T14:05:00Z"/>
 </w16cex:commentsExtensible>
 </file>
 
@@ -25887,6 +27113,37 @@
   <w16cid:commentId w16cid:paraId="5FF6A234" w16cid:durableId="22932EC7"/>
   <w16cid:commentId w16cid:paraId="7412B176" w16cid:durableId="229332B2"/>
   <w16cid:commentId w16cid:paraId="2F970B8C" w16cid:durableId="229332C4"/>
+  <w16cid:commentId w16cid:paraId="771C5125" w16cid:durableId="22933317"/>
+  <w16cid:commentId w16cid:paraId="2A0342C3" w16cid:durableId="22933333"/>
+  <w16cid:commentId w16cid:paraId="2053C17A" w16cid:durableId="2293336F"/>
+  <w16cid:commentId w16cid:paraId="588A019C" w16cid:durableId="2293337C"/>
+  <w16cid:commentId w16cid:paraId="7AB1B9AB" w16cid:durableId="22933C60"/>
+  <w16cid:commentId w16cid:paraId="572C9AD0" w16cid:durableId="22933C93"/>
+  <w16cid:commentId w16cid:paraId="0AF22825" w16cid:durableId="22933C99"/>
+  <w16cid:commentId w16cid:paraId="1090E26B" w16cid:durableId="22933CFE"/>
+  <w16cid:commentId w16cid:paraId="6C89A4E9" w16cid:durableId="229340AE"/>
+  <w16cid:commentId w16cid:paraId="39DA38E0" w16cid:durableId="229342C4"/>
+  <w16cid:commentId w16cid:paraId="4957A7D2" w16cid:durableId="2293436E"/>
+  <w16cid:commentId w16cid:paraId="53F3B679" w16cid:durableId="22938C79"/>
+  <w16cid:commentId w16cid:paraId="405B3008" w16cid:durableId="22938D64"/>
+  <w16cid:commentId w16cid:paraId="7798E302" w16cid:durableId="22938F12"/>
+  <w16cid:commentId w16cid:paraId="301BCB43" w16cid:durableId="229462D1"/>
+  <w16cid:commentId w16cid:paraId="60B42AB2" w16cid:durableId="2294794F"/>
+  <w16cid:commentId w16cid:paraId="4777DAED" w16cid:durableId="22948F7A"/>
+  <w16cid:commentId w16cid:paraId="66E5D96F" w16cid:durableId="2294B2F2"/>
+  <w16cid:commentId w16cid:paraId="4244350E" w16cid:durableId="2294B977"/>
+  <w16cid:commentId w16cid:paraId="18D7E99E" w16cid:durableId="2294B9F2"/>
+  <w16cid:commentId w16cid:paraId="0D006291" w16cid:durableId="2294BABA"/>
+  <w16cid:commentId w16cid:paraId="5296831C" w16cid:durableId="2294BABF"/>
+  <w16cid:commentId w16cid:paraId="00CFB363" w16cid:durableId="2294BAE3"/>
+  <w16cid:commentId w16cid:paraId="510A7C6C" w16cid:durableId="2294BB30"/>
+  <w16cid:commentId w16cid:paraId="0B48718A" w16cid:durableId="2294BB89"/>
+  <w16cid:commentId w16cid:paraId="7010D327" w16cid:durableId="2294BBCB"/>
+  <w16cid:commentId w16cid:paraId="0DBCE22F" w16cid:durableId="2294BC2B"/>
+  <w16cid:commentId w16cid:paraId="415B1E73" w16cid:durableId="2294BD0E"/>
+  <w16cid:commentId w16cid:paraId="16ED1ABC" w16cid:durableId="2294C43D"/>
+  <w16cid:commentId w16cid:paraId="69AD91C6" w16cid:durableId="2294C41F"/>
+  <w16cid:commentId w16cid:paraId="2576732A" w16cid:durableId="2294BDDC"/>
 </w16cid:commentsIds>
 </file>
 

</xml_diff>